<commit_message>
Mejoras ala propuesta del proyecto
Junto con Andrés, Jean y Miguel, realizamos correcciones a los documentos de planteamiento de la situación problema
</commit_message>
<xml_diff>
--- a/docs/propuesta.docx
+++ b/docs/propuesta.docx
@@ -186,10 +186,58 @@
       <w:pPr>
         <w:jc w:val="right"/>
         <w:rPr>
-          <w:rFonts w:asciiTheme="majorHAnsi" w:hAnsiTheme="majorHAnsi" w:cstheme="majorHAnsi"/>
-          <w:lang w:val="es-CO"/>
-        </w:rPr>
-      </w:pPr>
+          <w:rFonts w:asciiTheme="majorHAnsi" w:hAnsiTheme="majorHAnsi" w:cstheme="majorBidi"/>
+          <w:lang w:val="es-CO"/>
+        </w:rPr>
+      </w:pPr>
+      <w:proofErr w:type="spellStart"/>
+      <w:r>
+        <w:rPr>
+          <w:rFonts w:asciiTheme="majorHAnsi" w:hAnsiTheme="majorHAnsi" w:cstheme="majorBidi"/>
+          <w:lang w:val="es-CO"/>
+        </w:rPr>
+        <w:t>Gleisson</w:t>
+      </w:r>
+      <w:proofErr w:type="spellEnd"/>
+      <w:r>
+        <w:rPr>
+          <w:rFonts w:asciiTheme="majorHAnsi" w:hAnsiTheme="majorHAnsi" w:cstheme="majorBidi"/>
+          <w:lang w:val="es-CO"/>
+        </w:rPr>
+        <w:t xml:space="preserve"> </w:t>
+      </w:r>
+      <w:proofErr w:type="spellStart"/>
+      <w:r>
+        <w:rPr>
+          <w:rFonts w:asciiTheme="majorHAnsi" w:hAnsiTheme="majorHAnsi" w:cstheme="majorBidi"/>
+          <w:lang w:val="es-CO"/>
+        </w:rPr>
+        <w:t>Stik</w:t>
+      </w:r>
+      <w:proofErr w:type="spellEnd"/>
+      <w:r>
+        <w:rPr>
+          <w:rFonts w:asciiTheme="majorHAnsi" w:hAnsiTheme="majorHAnsi" w:cstheme="majorBidi"/>
+          <w:lang w:val="es-CO"/>
+        </w:rPr>
+        <w:t xml:space="preserve"> </w:t>
+      </w:r>
+      <w:proofErr w:type="spellStart"/>
+      <w:r>
+        <w:rPr>
+          <w:rFonts w:asciiTheme="majorHAnsi" w:hAnsiTheme="majorHAnsi" w:cstheme="majorBidi"/>
+          <w:lang w:val="es-CO"/>
+        </w:rPr>
+        <w:t>Perez</w:t>
+      </w:r>
+      <w:proofErr w:type="spellEnd"/>
+      <w:r>
+        <w:rPr>
+          <w:rFonts w:asciiTheme="majorHAnsi" w:hAnsiTheme="majorHAnsi" w:cstheme="majorBidi"/>
+          <w:lang w:val="es-CO"/>
+        </w:rPr>
+        <w:t xml:space="preserve"> Rivera</w:t>
+      </w:r>
     </w:p>
     <w:p>
       <w:pPr>
@@ -1988,6 +2036,7 @@
         <w:pStyle w:val="Ttulo1"/>
         <w:jc w:val="center"/>
         <w:rPr>
+          <w:b/>
           <w:color w:val="auto"/>
           <w:lang w:val="es-CO"/>
         </w:rPr>
@@ -1995,6 +2044,7 @@
       <w:bookmarkStart w:id="13" w:name="_Toc94036619"/>
       <w:r>
         <w:rPr>
+          <w:b/>
           <w:color w:val="auto"/>
           <w:lang w:val="es-CO"/>
         </w:rPr>
@@ -2003,6 +2053,7 @@
       </w:r>
       <w:r>
         <w:rPr>
+          <w:b/>
           <w:color w:val="auto"/>
           <w:lang w:val="es-CO"/>
         </w:rPr>
@@ -2010,6 +2061,7 @@
       </w:r>
       <w:r>
         <w:rPr>
+          <w:b/>
           <w:color w:val="auto"/>
           <w:lang w:val="es-CO"/>
         </w:rPr>
@@ -2017,6 +2069,7 @@
       </w:r>
       <w:r>
         <w:rPr>
+          <w:b/>
           <w:color w:val="auto"/>
           <w:lang w:val="es-CO"/>
         </w:rPr>
@@ -2024,6 +2077,7 @@
       </w:r>
       <w:r>
         <w:rPr>
+          <w:b/>
           <w:color w:val="auto"/>
           <w:lang w:val="es-CO"/>
         </w:rPr>
@@ -2048,6 +2102,7 @@
           <w:numId w:val="27"/>
         </w:numPr>
         <w:rPr>
+          <w:b/>
           <w:color w:val="auto"/>
           <w:lang w:val="es-CO"/>
         </w:rPr>
@@ -2055,6 +2110,7 @@
       <w:bookmarkStart w:id="14" w:name="_Toc94036620"/>
       <w:r>
         <w:rPr>
+          <w:b/>
           <w:color w:val="auto"/>
           <w:lang w:val="es-CO"/>
         </w:rPr>
@@ -2082,7 +2138,25 @@
         <w:rPr>
           <w:lang w:val="es-CO"/>
         </w:rPr>
-        <w:t>Como ejercicio desarrollo en la materia de</w:t>
+        <w:t xml:space="preserve">Como </w:t>
+      </w:r>
+      <w:r>
+        <w:rPr>
+          <w:lang w:val="es-CO"/>
+        </w:rPr>
+        <w:t>proyecto</w:t>
+      </w:r>
+      <w:r>
+        <w:rPr>
+          <w:lang w:val="es-CO"/>
+        </w:rPr>
+        <w:t xml:space="preserve"> de</w:t>
+      </w:r>
+      <w:r>
+        <w:rPr>
+          <w:lang w:val="es-CO"/>
+        </w:rPr>
+        <w:t xml:space="preserve"> desarrollo en la materia de</w:t>
       </w:r>
       <w:r>
         <w:rPr>
@@ -2102,26 +2176,14 @@
         <w:rPr>
           <w:lang w:val="es-CO"/>
         </w:rPr>
-        <w:t xml:space="preserve">el Doctor Lenin Javier Serrano Gil, en </w:t>
-      </w:r>
-      <w:r>
-        <w:rPr>
-          <w:lang w:val="es-CO"/>
-        </w:rPr>
-        <w:t xml:space="preserve">el texto </w:t>
-      </w:r>
-      <w:r>
-        <w:rPr>
-          <w:lang w:val="es-CO"/>
-        </w:rPr>
-        <w:t>“Documento de definición del proyecto integrador 2022-10”</w:t>
+        <w:t>el Doctor Lenin Javier Serrano Gil, en el texto “Documento de definición del proyecto integrador 2022-10”</w:t>
       </w:r>
       <w:sdt>
         <w:sdtPr>
           <w:rPr>
             <w:lang w:val="es-CO"/>
           </w:rPr>
-          <w:id w:val="-1057781423"/>
+          <w:id w:val="-406761779"/>
           <w:citation/>
         </w:sdtPr>
         <w:sdtContent>
@@ -2169,61 +2231,19 @@
         <w:rPr>
           <w:lang w:val="es-CO"/>
         </w:rPr>
-        <w:t xml:space="preserve"> </w:t>
-      </w:r>
-      <w:r>
-        <w:rPr>
-          <w:lang w:val="es-CO"/>
-        </w:rPr>
-        <w:t xml:space="preserve">el Doctor plantea </w:t>
-      </w:r>
-      <w:r>
-        <w:rPr>
-          <w:lang w:val="es-CO"/>
-        </w:rPr>
-        <w:t>la especificación del proyecto</w:t>
-      </w:r>
-      <w:r>
-        <w:rPr>
-          <w:lang w:val="es-CO"/>
-        </w:rPr>
-        <w:t xml:space="preserve">, mostrando con detalles </w:t>
-      </w:r>
-      <w:r>
-        <w:rPr>
-          <w:lang w:val="es-CO"/>
-        </w:rPr>
-        <w:t xml:space="preserve">las necesidades </w:t>
-      </w:r>
-      <w:r>
-        <w:rPr>
-          <w:lang w:val="es-CO"/>
-        </w:rPr>
-        <w:t>que</w:t>
-      </w:r>
-      <w:r>
-        <w:rPr>
-          <w:lang w:val="es-CO"/>
-        </w:rPr>
-        <w:t xml:space="preserve"> una empresa </w:t>
-      </w:r>
-      <w:r>
-        <w:rPr>
-          <w:lang w:val="es-CO"/>
-        </w:rPr>
-        <w:t xml:space="preserve">ficticia </w:t>
-      </w:r>
-      <w:r>
-        <w:rPr>
-          <w:lang w:val="es-CO"/>
-        </w:rPr>
-        <w:t xml:space="preserve">automotriz matriz </w:t>
-      </w:r>
-      <w:r>
-        <w:rPr>
-          <w:lang w:val="es-CO"/>
-        </w:rPr>
-        <w:t>debe superar por medio de las tecnologías de la información.</w:t>
+        <w:t xml:space="preserve"> el Doctor plantea la especificación del proyecto, mostrando con detalles las necesidades que </w:t>
+      </w:r>
+      <w:r>
+        <w:rPr>
+          <w:lang w:val="es-CO"/>
+        </w:rPr>
+        <w:t>múltiples empresas del sector automotriz deben</w:t>
+      </w:r>
+      <w:r>
+        <w:rPr>
+          <w:lang w:val="es-CO"/>
+        </w:rPr>
+        <w:t xml:space="preserve"> superar por medio de las tecnologías de la información.</w:t>
       </w:r>
     </w:p>
     <w:p>
@@ -2237,22 +2257,107 @@
         <w:rPr>
           <w:lang w:val="es-CO"/>
         </w:rPr>
-        <w:t>La empresa ficticia afronta las siguientes necesidades</w:t>
-      </w:r>
-      <w:r>
-        <w:rPr>
-          <w:lang w:val="es-CO"/>
-        </w:rPr>
-        <w:t>:</w:t>
+        <w:t xml:space="preserve">Ya con </w:t>
+      </w:r>
+      <w:r>
+        <w:rPr>
+          <w:lang w:val="es-CO"/>
+        </w:rPr>
+        <w:t>el origen de la situación problema</w:t>
+      </w:r>
+      <w:r>
+        <w:rPr>
+          <w:lang w:val="es-CO"/>
+        </w:rPr>
+        <w:t xml:space="preserve"> y </w:t>
+      </w:r>
+      <w:r>
+        <w:rPr>
+          <w:lang w:val="es-CO"/>
+        </w:rPr>
+        <w:t xml:space="preserve">teniendo en cuenta que </w:t>
+      </w:r>
+      <w:r>
+        <w:rPr>
+          <w:lang w:val="es-CO"/>
+        </w:rPr>
+        <w:t>la</w:t>
+      </w:r>
+      <w:r>
+        <w:rPr>
+          <w:lang w:val="es-CO"/>
+        </w:rPr>
+        <w:t xml:space="preserve"> empresa que se nos fue asignada</w:t>
+      </w:r>
+      <w:r>
+        <w:rPr>
+          <w:lang w:val="es-CO"/>
+        </w:rPr>
+        <w:t xml:space="preserve"> fue la </w:t>
+      </w:r>
+      <w:r>
+        <w:rPr>
+          <w:lang w:val="es-CO"/>
+        </w:rPr>
+        <w:t>fabricante</w:t>
+      </w:r>
+      <w:r>
+        <w:rPr>
+          <w:lang w:val="es-CO"/>
+        </w:rPr>
+        <w:t xml:space="preserve"> de </w:t>
+      </w:r>
+      <w:r>
+        <w:rPr>
+          <w:lang w:val="es-CO"/>
+        </w:rPr>
+        <w:t>automóviles</w:t>
+      </w:r>
+      <w:r>
+        <w:rPr>
+          <w:lang w:val="es-CO"/>
+        </w:rPr>
+        <w:t xml:space="preserve"> o </w:t>
+      </w:r>
+      <w:r>
+        <w:rPr>
+          <w:lang w:val="es-CO"/>
+        </w:rPr>
+        <w:t>matriz</w:t>
+      </w:r>
+      <w:r>
+        <w:rPr>
+          <w:lang w:val="es-CO"/>
+        </w:rPr>
+        <w:t>, el plano completo</w:t>
+      </w:r>
+      <w:r>
+        <w:rPr>
+          <w:lang w:val="es-CO"/>
+        </w:rPr>
+        <w:t xml:space="preserve"> </w:t>
+      </w:r>
+      <w:r>
+        <w:rPr>
+          <w:lang w:val="es-CO"/>
+        </w:rPr>
+        <w:t xml:space="preserve">teniendo en cuenta </w:t>
+      </w:r>
+      <w:r>
+        <w:rPr>
+          <w:lang w:val="es-CO"/>
+        </w:rPr>
+        <w:t>a</w:t>
+      </w:r>
+      <w:r>
+        <w:rPr>
+          <w:lang w:val="es-CO"/>
+        </w:rPr>
+        <w:t xml:space="preserve"> todas las entidades del consorcio es el siguiente:</w:t>
       </w:r>
     </w:p>
     <w:p>
       <w:pPr>
-        <w:pStyle w:val="Prrafodelista"/>
-        <w:numPr>
-          <w:ilvl w:val="0"/>
-          <w:numId w:val="30"/>
-        </w:numPr>
         <w:jc w:val="both"/>
         <w:rPr>
           <w:lang w:val="es-CO"/>
@@ -2262,14 +2367,56 @@
         <w:rPr>
           <w:lang w:val="es-CO"/>
         </w:rPr>
-        <w:t>La empresa debe tener un portal de ventas.</w:t>
+        <w:t>En el Área Metropolitana de la ciudad de Bucaramanga, se han unido cinco empresas del sector automotriz con el objetivo de mejorar sus ventas y servicio al cliente. Para ello, se propuso compartir procesos de sus sistemas CRM/ ERP, con el fin de coordinar la venta de autos, repuestos y accesorios. Asimismo, servicios de atención al cliente, reparación y taller. El consorcio se ha denominado AUTO-UPB. Por lo tanto, se necesita certificar un entorno tecnológico común y garantizar la estabilidad para la integración de los procesos de las distintas partes del consorcio, siguiendo un modelo que se regirá por procesos</w:t>
+      </w:r>
+      <w:r>
+        <w:rPr>
+          <w:lang w:val="es-CO"/>
+        </w:rPr>
+        <w:t xml:space="preserve"> </w:t>
+      </w:r>
+      <w:r>
+        <w:rPr>
+          <w:lang w:val="es-CO"/>
+        </w:rPr>
+        <w:t>específicos</w:t>
+      </w:r>
+      <w:r>
+        <w:rPr>
+          <w:lang w:val="es-CO"/>
+        </w:rPr>
+        <w:t xml:space="preserve"> para cada </w:t>
+      </w:r>
+      <w:r>
+        <w:rPr>
+          <w:lang w:val="es-CO"/>
+        </w:rPr>
+        <w:t xml:space="preserve">una de las </w:t>
+      </w:r>
+      <w:r>
+        <w:rPr>
+          <w:lang w:val="es-CO"/>
+        </w:rPr>
+        <w:t>entidad</w:t>
+      </w:r>
+      <w:r>
+        <w:rPr>
+          <w:lang w:val="es-CO"/>
+        </w:rPr>
+        <w:t>es participantes</w:t>
+      </w:r>
+      <w:r>
+        <w:rPr>
+          <w:lang w:val="es-CO"/>
+        </w:rPr>
+        <w:t>.</w:t>
       </w:r>
       <w:sdt>
         <w:sdtPr>
           <w:rPr>
             <w:lang w:val="es-CO"/>
           </w:rPr>
-          <w:id w:val="1963617580"/>
+          <w:id w:val="491002169"/>
           <w:citation/>
         </w:sdtPr>
         <w:sdtContent>
@@ -2316,11 +2463,6 @@
     </w:p>
     <w:p>
       <w:pPr>
-        <w:pStyle w:val="Prrafodelista"/>
-        <w:numPr>
-          <w:ilvl w:val="0"/>
-          <w:numId w:val="30"/>
-        </w:numPr>
         <w:jc w:val="both"/>
         <w:rPr>
           <w:lang w:val="es-CO"/>
@@ -2330,77 +2472,35 @@
         <w:rPr>
           <w:lang w:val="es-CO"/>
         </w:rPr>
-        <w:t xml:space="preserve">La empresa debe tener un portal CRM/ERP para la gestión </w:t>
-      </w:r>
-      <w:r>
-        <w:rPr>
-          <w:lang w:val="es-CO"/>
-        </w:rPr>
-        <w:t xml:space="preserve">de </w:t>
-      </w:r>
-      <w:r>
-        <w:rPr>
-          <w:lang w:val="es-CO"/>
-        </w:rPr>
-        <w:t>trabajos y planeación de decisiones, teniendo como referencia los datos tomados del portal de ventas y las otras empresas involucradas.</w:t>
-      </w:r>
-      <w:sdt>
-        <w:sdtPr>
-          <w:rPr>
-            <w:lang w:val="es-CO"/>
-          </w:rPr>
-          <w:id w:val="95136779"/>
-          <w:citation/>
-        </w:sdtPr>
-        <w:sdtContent>
-          <w:r>
-            <w:rPr>
-              <w:lang w:val="es-CO"/>
-            </w:rPr>
-            <w:fldChar w:fldCharType="begin"/>
-          </w:r>
-          <w:r>
-            <w:rPr>
-              <w:lang w:val="es-CO"/>
-            </w:rPr>
-            <w:instrText xml:space="preserve"> CITATION Len22 \l 1033 </w:instrText>
-          </w:r>
-          <w:r>
-            <w:rPr>
-              <w:lang w:val="es-CO"/>
-            </w:rPr>
-            <w:fldChar w:fldCharType="separate"/>
-          </w:r>
-          <w:r>
-            <w:rPr>
-              <w:noProof/>
-              <w:lang w:val="es-CO"/>
-            </w:rPr>
-            <w:t xml:space="preserve"> </w:t>
-          </w:r>
-          <w:r>
-            <w:rPr>
-              <w:noProof/>
-              <w:lang w:val="es-CO"/>
-            </w:rPr>
-            <w:t>[1]</w:t>
-          </w:r>
-          <w:r>
-            <w:rPr>
-              <w:lang w:val="es-CO"/>
-            </w:rPr>
-            <w:fldChar w:fldCharType="end"/>
-          </w:r>
-        </w:sdtContent>
-      </w:sdt>
+        <w:t xml:space="preserve">Teniendo en cuenta </w:t>
+      </w:r>
+      <w:r>
+        <w:rPr>
+          <w:lang w:val="es-CO"/>
+        </w:rPr>
+        <w:t xml:space="preserve">la </w:t>
+      </w:r>
+      <w:r>
+        <w:rPr>
+          <w:lang w:val="es-CO"/>
+        </w:rPr>
+        <w:t>situación</w:t>
+      </w:r>
+      <w:r>
+        <w:rPr>
+          <w:lang w:val="es-CO"/>
+        </w:rPr>
+        <w:t xml:space="preserve"> </w:t>
+      </w:r>
+      <w:r>
+        <w:rPr>
+          <w:lang w:val="es-CO"/>
+        </w:rPr>
+        <w:t>planteada, surge la siguiente pregunta de investigación:</w:t>
+      </w:r>
     </w:p>
     <w:p>
       <w:pPr>
-        <w:pStyle w:val="Prrafodelista"/>
-        <w:numPr>
-          <w:ilvl w:val="0"/>
-          <w:numId w:val="30"/>
-        </w:numPr>
         <w:jc w:val="both"/>
         <w:rPr>
           <w:lang w:val="es-CO"/>
@@ -2410,1198 +2510,19 @@
         <w:rPr>
           <w:lang w:val="es-CO"/>
         </w:rPr>
-        <w:t xml:space="preserve">Los servicios web deben estar funcionando bajo el protocolo HTTPS. </w:t>
-      </w:r>
-      <w:sdt>
-        <w:sdtPr>
-          <w:rPr>
-            <w:lang w:val="es-CO"/>
-          </w:rPr>
-          <w:id w:val="-931669641"/>
-          <w:citation/>
-        </w:sdtPr>
-        <w:sdtContent>
-          <w:r>
-            <w:rPr>
-              <w:lang w:val="es-CO"/>
-            </w:rPr>
-            <w:fldChar w:fldCharType="begin"/>
-          </w:r>
-          <w:r>
-            <w:rPr>
-              <w:lang w:val="es-CO"/>
-            </w:rPr>
-            <w:instrText xml:space="preserve"> CITATION Len22 \l 1033 </w:instrText>
-          </w:r>
-          <w:r>
-            <w:rPr>
-              <w:lang w:val="es-CO"/>
-            </w:rPr>
-            <w:fldChar w:fldCharType="separate"/>
-          </w:r>
-          <w:r>
-            <w:rPr>
-              <w:noProof/>
-            </w:rPr>
-            <w:t>[1]</w:t>
-          </w:r>
-          <w:r>
-            <w:rPr>
-              <w:lang w:val="es-CO"/>
-            </w:rPr>
-            <w:fldChar w:fldCharType="end"/>
-          </w:r>
-        </w:sdtContent>
-      </w:sdt>
-    </w:p>
-    <w:p>
-      <w:pPr>
-        <w:pStyle w:val="Prrafodelista"/>
-        <w:numPr>
-          <w:ilvl w:val="0"/>
-          <w:numId w:val="30"/>
-        </w:numPr>
-        <w:jc w:val="both"/>
-        <w:rPr>
-          <w:lang w:val="es-CO"/>
-        </w:rPr>
-      </w:pPr>
-      <w:r>
-        <w:rPr>
-          <w:lang w:val="es-CO"/>
-        </w:rPr>
-        <w:t>La comunicación de todos los servicios de la empresa debe</w:t>
-      </w:r>
-      <w:r>
-        <w:rPr>
-          <w:lang w:val="es-CO"/>
-        </w:rPr>
-        <w:t xml:space="preserve"> soportar IPv4 y IPv6. </w:t>
-      </w:r>
-      <w:sdt>
-        <w:sdtPr>
-          <w:rPr>
-            <w:lang w:val="es-CO"/>
-          </w:rPr>
-          <w:id w:val="501558347"/>
-          <w:citation/>
-        </w:sdtPr>
-        <w:sdtContent>
-          <w:r>
-            <w:rPr>
-              <w:lang w:val="es-CO"/>
-            </w:rPr>
-            <w:fldChar w:fldCharType="begin"/>
-          </w:r>
-          <w:r>
-            <w:rPr>
-              <w:lang w:val="es-CO"/>
-            </w:rPr>
-            <w:instrText xml:space="preserve"> CITATION Len22 \l 1033 </w:instrText>
-          </w:r>
-          <w:r>
-            <w:rPr>
-              <w:lang w:val="es-CO"/>
-            </w:rPr>
-            <w:fldChar w:fldCharType="separate"/>
-          </w:r>
-          <w:r>
-            <w:rPr>
-              <w:noProof/>
-              <w:lang w:val="es-CO"/>
-            </w:rPr>
-            <w:t>[1]</w:t>
-          </w:r>
-          <w:r>
-            <w:rPr>
-              <w:lang w:val="es-CO"/>
-            </w:rPr>
-            <w:fldChar w:fldCharType="end"/>
-          </w:r>
-        </w:sdtContent>
-      </w:sdt>
-    </w:p>
-    <w:p>
-      <w:pPr>
-        <w:pStyle w:val="Prrafodelista"/>
-        <w:numPr>
-          <w:ilvl w:val="0"/>
-          <w:numId w:val="30"/>
-        </w:numPr>
-        <w:jc w:val="both"/>
-        <w:rPr>
-          <w:lang w:val="es-CO"/>
-        </w:rPr>
-      </w:pPr>
-      <w:r>
-        <w:rPr>
-          <w:lang w:val="es-CO"/>
-        </w:rPr>
-        <w:t>La empresa debe asegurar los siguientes servicios: DNS, NAT, FTPS, EMAIL y VoIP.</w:t>
-      </w:r>
-      <w:sdt>
-        <w:sdtPr>
-          <w:rPr>
-            <w:lang w:val="es-CO"/>
-          </w:rPr>
-          <w:id w:val="1085652784"/>
-          <w:citation/>
-        </w:sdtPr>
-        <w:sdtContent>
-          <w:r>
-            <w:rPr>
-              <w:lang w:val="es-CO"/>
-            </w:rPr>
-            <w:fldChar w:fldCharType="begin"/>
-          </w:r>
-          <w:r>
-            <w:rPr>
-              <w:lang w:val="es-CO"/>
-            </w:rPr>
-            <w:instrText xml:space="preserve"> CITATION Len22 \l 1033 </w:instrText>
-          </w:r>
-          <w:r>
-            <w:rPr>
-              <w:lang w:val="es-CO"/>
-            </w:rPr>
-            <w:fldChar w:fldCharType="separate"/>
-          </w:r>
-          <w:r>
-            <w:rPr>
-              <w:noProof/>
-              <w:lang w:val="es-CO"/>
-            </w:rPr>
-            <w:t xml:space="preserve"> </w:t>
-          </w:r>
-          <w:r>
-            <w:rPr>
-              <w:noProof/>
-              <w:lang w:val="es-CO"/>
-            </w:rPr>
-            <w:t>[1]</w:t>
-          </w:r>
-          <w:r>
-            <w:rPr>
-              <w:lang w:val="es-CO"/>
-            </w:rPr>
-            <w:fldChar w:fldCharType="end"/>
-          </w:r>
-        </w:sdtContent>
-      </w:sdt>
-    </w:p>
-    <w:p>
-      <w:pPr>
-        <w:pStyle w:val="Prrafodelista"/>
-        <w:numPr>
-          <w:ilvl w:val="0"/>
-          <w:numId w:val="30"/>
-        </w:numPr>
-        <w:jc w:val="both"/>
-        <w:rPr>
-          <w:lang w:val="es-CO"/>
-        </w:rPr>
-      </w:pPr>
-      <w:r>
-        <w:rPr>
-          <w:lang w:val="es-CO"/>
-        </w:rPr>
-        <w:t>Las redes presentes en la infraestructura de la empresa deben manejar DHCP para algunos de los equipos que se conecten.</w:t>
-      </w:r>
-      <w:sdt>
-        <w:sdtPr>
-          <w:rPr>
-            <w:lang w:val="es-CO"/>
-          </w:rPr>
-          <w:id w:val="-684749881"/>
-          <w:citation/>
-        </w:sdtPr>
-        <w:sdtContent>
-          <w:r>
-            <w:rPr>
-              <w:lang w:val="es-CO"/>
-            </w:rPr>
-            <w:fldChar w:fldCharType="begin"/>
-          </w:r>
-          <w:r>
-            <w:rPr>
-              <w:lang w:val="es-CO"/>
-            </w:rPr>
-            <w:instrText xml:space="preserve"> CITATION Len22 \l 1033 </w:instrText>
-          </w:r>
-          <w:r>
-            <w:rPr>
-              <w:lang w:val="es-CO"/>
-            </w:rPr>
-            <w:fldChar w:fldCharType="separate"/>
-          </w:r>
-          <w:r>
-            <w:rPr>
-              <w:noProof/>
-              <w:lang w:val="es-CO"/>
-            </w:rPr>
-            <w:t xml:space="preserve"> </w:t>
-          </w:r>
-          <w:r>
-            <w:rPr>
-              <w:noProof/>
-              <w:lang w:val="es-CO"/>
-            </w:rPr>
-            <w:t>[1]</w:t>
-          </w:r>
-          <w:r>
-            <w:rPr>
-              <w:lang w:val="es-CO"/>
-            </w:rPr>
-            <w:fldChar w:fldCharType="end"/>
-          </w:r>
-        </w:sdtContent>
-      </w:sdt>
-    </w:p>
-    <w:p>
-      <w:pPr>
-        <w:pStyle w:val="Prrafodelista"/>
-        <w:numPr>
-          <w:ilvl w:val="0"/>
-          <w:numId w:val="30"/>
-        </w:numPr>
-        <w:jc w:val="both"/>
-        <w:rPr>
-          <w:lang w:val="es-CO"/>
-        </w:rPr>
-      </w:pPr>
-      <w:r>
-        <w:rPr>
-          <w:lang w:val="es-CO"/>
-        </w:rPr>
-        <w:t xml:space="preserve">La empresa automotriz matriz debe </w:t>
-      </w:r>
-      <w:r>
-        <w:rPr>
-          <w:lang w:val="es-CO"/>
-        </w:rPr>
-        <w:t xml:space="preserve">integrar </w:t>
-      </w:r>
-      <w:r>
-        <w:rPr>
-          <w:lang w:val="es-CO"/>
-        </w:rPr>
-        <w:t xml:space="preserve">a nivel tecnológico </w:t>
-      </w:r>
-      <w:r>
-        <w:rPr>
-          <w:lang w:val="es-CO"/>
-        </w:rPr>
-        <w:t>su modelo de negocios con otras cuatro empresas</w:t>
-      </w:r>
-      <w:r>
-        <w:rPr>
-          <w:lang w:val="es-CO"/>
-        </w:rPr>
-        <w:t xml:space="preserve">, específicamente de </w:t>
-      </w:r>
-      <w:r>
-        <w:rPr>
-          <w:lang w:val="es-CO"/>
-        </w:rPr>
-        <w:t>“Concesionario”, “Partes”, “Taller” y “Accesorios”</w:t>
-      </w:r>
-      <w:sdt>
-        <w:sdtPr>
-          <w:rPr>
-            <w:lang w:val="es-CO"/>
-          </w:rPr>
-          <w:id w:val="-1271160812"/>
-          <w:citation/>
-        </w:sdtPr>
-        <w:sdtContent>
-          <w:r>
-            <w:rPr>
-              <w:lang w:val="es-CO"/>
-            </w:rPr>
-            <w:fldChar w:fldCharType="begin"/>
-          </w:r>
-          <w:r>
-            <w:rPr>
-              <w:lang w:val="es-CO"/>
-            </w:rPr>
-            <w:instrText xml:space="preserve"> CITATION Len22 \l 1033 </w:instrText>
-          </w:r>
-          <w:r>
-            <w:rPr>
-              <w:lang w:val="es-CO"/>
-            </w:rPr>
-            <w:fldChar w:fldCharType="separate"/>
-          </w:r>
-          <w:r>
-            <w:rPr>
-              <w:noProof/>
-              <w:lang w:val="es-CO"/>
-            </w:rPr>
-            <w:t xml:space="preserve"> </w:t>
-          </w:r>
-          <w:r>
-            <w:rPr>
-              <w:noProof/>
-              <w:lang w:val="es-CO"/>
-            </w:rPr>
-            <w:t>[1]</w:t>
-          </w:r>
-          <w:r>
-            <w:rPr>
-              <w:lang w:val="es-CO"/>
-            </w:rPr>
-            <w:fldChar w:fldCharType="end"/>
-          </w:r>
-        </w:sdtContent>
-      </w:sdt>
-    </w:p>
-    <w:p>
-      <w:pPr>
-        <w:pStyle w:val="Prrafodelista"/>
-        <w:numPr>
-          <w:ilvl w:val="0"/>
-          <w:numId w:val="30"/>
-        </w:numPr>
-        <w:jc w:val="both"/>
-        <w:rPr>
-          <w:lang w:val="es-CO"/>
-        </w:rPr>
-      </w:pPr>
-      <w:r>
-        <w:rPr>
-          <w:lang w:val="es-CO"/>
-        </w:rPr>
-        <w:t xml:space="preserve">La empresa requiere </w:t>
-      </w:r>
-      <w:r>
-        <w:rPr>
-          <w:lang w:val="es-CO"/>
-        </w:rPr>
-        <w:t>que,</w:t>
-      </w:r>
-      <w:r>
-        <w:rPr>
-          <w:lang w:val="es-CO"/>
-        </w:rPr>
-        <w:t xml:space="preserve"> dentro </w:t>
-      </w:r>
-      <w:r>
-        <w:rPr>
-          <w:lang w:val="es-CO"/>
-        </w:rPr>
-        <w:t xml:space="preserve">de </w:t>
-      </w:r>
-      <w:r>
-        <w:rPr>
-          <w:lang w:val="es-CO"/>
-        </w:rPr>
-        <w:t>su</w:t>
-      </w:r>
-      <w:r>
-        <w:rPr>
-          <w:lang w:val="es-CO"/>
-        </w:rPr>
-        <w:t xml:space="preserve"> portal de ventas de automóviles, cuando </w:t>
-      </w:r>
-      <w:r>
-        <w:rPr>
-          <w:lang w:val="es-CO"/>
-        </w:rPr>
-        <w:t>una</w:t>
-      </w:r>
-      <w:r>
-        <w:rPr>
-          <w:lang w:val="es-CO"/>
-        </w:rPr>
-        <w:t xml:space="preserve"> compra sea efectuada la aplicación debe notificar automáticamente a la empresa de tipo</w:t>
-      </w:r>
-      <w:r>
-        <w:rPr>
-          <w:lang w:val="es-CO"/>
-        </w:rPr>
-        <w:t xml:space="preserve"> taller con los detalles del vehículo y comprador.</w:t>
-      </w:r>
-      <w:sdt>
-        <w:sdtPr>
-          <w:rPr>
-            <w:lang w:val="es-CO"/>
-          </w:rPr>
-          <w:id w:val="-706477292"/>
-          <w:citation/>
-        </w:sdtPr>
-        <w:sdtContent>
-          <w:r>
-            <w:rPr>
-              <w:lang w:val="es-CO"/>
-            </w:rPr>
-            <w:fldChar w:fldCharType="begin"/>
-          </w:r>
-          <w:r>
-            <w:rPr>
-              <w:lang w:val="es-CO"/>
-            </w:rPr>
-            <w:instrText xml:space="preserve"> CITATION Len22 \l 1033 </w:instrText>
-          </w:r>
-          <w:r>
-            <w:rPr>
-              <w:lang w:val="es-CO"/>
-            </w:rPr>
-            <w:fldChar w:fldCharType="separate"/>
-          </w:r>
-          <w:r>
-            <w:rPr>
-              <w:noProof/>
-              <w:lang w:val="es-CO"/>
-            </w:rPr>
-            <w:t xml:space="preserve"> </w:t>
-          </w:r>
-          <w:r>
-            <w:rPr>
-              <w:noProof/>
-              <w:lang w:val="es-CO"/>
-            </w:rPr>
-            <w:t>[1]</w:t>
-          </w:r>
-          <w:r>
-            <w:rPr>
-              <w:lang w:val="es-CO"/>
-            </w:rPr>
-            <w:fldChar w:fldCharType="end"/>
-          </w:r>
-        </w:sdtContent>
-      </w:sdt>
-    </w:p>
-    <w:p>
-      <w:pPr>
-        <w:pStyle w:val="Prrafodelista"/>
-        <w:numPr>
-          <w:ilvl w:val="0"/>
-          <w:numId w:val="30"/>
-        </w:numPr>
-        <w:jc w:val="both"/>
-        <w:rPr>
-          <w:lang w:val="es-CO"/>
-        </w:rPr>
-      </w:pPr>
-      <w:r>
-        <w:rPr>
-          <w:lang w:val="es-CO"/>
-        </w:rPr>
-        <w:t>La empresa debe tener control sobre los vehículos importados y entregados a los compradores.</w:t>
-      </w:r>
-      <w:sdt>
-        <w:sdtPr>
-          <w:rPr>
-            <w:lang w:val="es-CO"/>
-          </w:rPr>
-          <w:id w:val="-569038225"/>
-          <w:citation/>
-        </w:sdtPr>
-        <w:sdtContent>
-          <w:r>
-            <w:rPr>
-              <w:lang w:val="es-CO"/>
-            </w:rPr>
-            <w:fldChar w:fldCharType="begin"/>
-          </w:r>
-          <w:r>
-            <w:rPr>
-              <w:lang w:val="es-CO"/>
-            </w:rPr>
-            <w:instrText xml:space="preserve"> CITATION Len22 \l 1033 </w:instrText>
-          </w:r>
-          <w:r>
-            <w:rPr>
-              <w:lang w:val="es-CO"/>
-            </w:rPr>
-            <w:fldChar w:fldCharType="separate"/>
-          </w:r>
-          <w:r>
-            <w:rPr>
-              <w:noProof/>
-              <w:lang w:val="es-CO"/>
-            </w:rPr>
-            <w:t xml:space="preserve"> </w:t>
-          </w:r>
-          <w:r>
-            <w:rPr>
-              <w:noProof/>
-              <w:lang w:val="es-CO"/>
-            </w:rPr>
-            <w:t>[1]</w:t>
-          </w:r>
-          <w:r>
-            <w:rPr>
-              <w:lang w:val="es-CO"/>
-            </w:rPr>
-            <w:fldChar w:fldCharType="end"/>
-          </w:r>
-        </w:sdtContent>
-      </w:sdt>
-    </w:p>
-    <w:p>
-      <w:pPr>
-        <w:pStyle w:val="Prrafodelista"/>
-        <w:numPr>
-          <w:ilvl w:val="0"/>
-          <w:numId w:val="30"/>
-        </w:numPr>
-        <w:jc w:val="both"/>
-        <w:rPr>
-          <w:lang w:val="es-CO"/>
-        </w:rPr>
-      </w:pPr>
-      <w:r>
-        <w:rPr>
-          <w:lang w:val="es-CO"/>
-        </w:rPr>
-        <w:t>La empresa debe compartir la información de sus clientes con todos los miembros del consorcio.</w:t>
-      </w:r>
-      <w:sdt>
-        <w:sdtPr>
-          <w:rPr>
-            <w:lang w:val="es-CO"/>
-          </w:rPr>
-          <w:id w:val="-485098125"/>
-          <w:citation/>
-        </w:sdtPr>
-        <w:sdtContent>
-          <w:r>
-            <w:rPr>
-              <w:lang w:val="es-CO"/>
-            </w:rPr>
-            <w:fldChar w:fldCharType="begin"/>
-          </w:r>
-          <w:r>
-            <w:rPr>
-              <w:lang w:val="es-CO"/>
-            </w:rPr>
-            <w:instrText xml:space="preserve"> CITATION Len22 \l 1033 </w:instrText>
-          </w:r>
-          <w:r>
-            <w:rPr>
-              <w:lang w:val="es-CO"/>
-            </w:rPr>
-            <w:fldChar w:fldCharType="separate"/>
-          </w:r>
-          <w:r>
-            <w:rPr>
-              <w:noProof/>
-              <w:lang w:val="es-CO"/>
-            </w:rPr>
-            <w:t xml:space="preserve"> </w:t>
-          </w:r>
-          <w:r>
-            <w:rPr>
-              <w:noProof/>
-              <w:lang w:val="es-CO"/>
-            </w:rPr>
-            <w:t>[1]</w:t>
-          </w:r>
-          <w:r>
-            <w:rPr>
-              <w:lang w:val="es-CO"/>
-            </w:rPr>
-            <w:fldChar w:fldCharType="end"/>
-          </w:r>
-        </w:sdtContent>
-      </w:sdt>
-    </w:p>
-    <w:p>
-      <w:pPr>
-        <w:pStyle w:val="Prrafodelista"/>
-        <w:numPr>
-          <w:ilvl w:val="0"/>
-          <w:numId w:val="30"/>
-        </w:numPr>
-        <w:jc w:val="both"/>
-        <w:rPr>
-          <w:lang w:val="es-CO"/>
-        </w:rPr>
-      </w:pPr>
-      <w:r>
-        <w:rPr>
-          <w:lang w:val="es-CO"/>
-        </w:rPr>
-        <w:t>La empresa debe gestionar junto a los otros miembros del consorcio los diferentes productos que están a la venta mediante órdenes de compra.</w:t>
-      </w:r>
-      <w:sdt>
-        <w:sdtPr>
-          <w:rPr>
-            <w:lang w:val="es-CO"/>
-          </w:rPr>
-          <w:id w:val="-1030493371"/>
-          <w:citation/>
-        </w:sdtPr>
-        <w:sdtContent>
-          <w:r>
-            <w:rPr>
-              <w:lang w:val="es-CO"/>
-            </w:rPr>
-            <w:fldChar w:fldCharType="begin"/>
-          </w:r>
-          <w:r>
-            <w:rPr>
-              <w:lang w:val="es-CO"/>
-            </w:rPr>
-            <w:instrText xml:space="preserve"> CITATION Len22 \l 1033 </w:instrText>
-          </w:r>
-          <w:r>
-            <w:rPr>
-              <w:lang w:val="es-CO"/>
-            </w:rPr>
-            <w:fldChar w:fldCharType="separate"/>
-          </w:r>
-          <w:r>
-            <w:rPr>
-              <w:noProof/>
-              <w:lang w:val="es-CO"/>
-            </w:rPr>
-            <w:t xml:space="preserve"> </w:t>
-          </w:r>
-          <w:r>
-            <w:rPr>
-              <w:noProof/>
-              <w:lang w:val="es-CO"/>
-            </w:rPr>
-            <w:t>[1]</w:t>
-          </w:r>
-          <w:r>
-            <w:rPr>
-              <w:lang w:val="es-CO"/>
-            </w:rPr>
-            <w:fldChar w:fldCharType="end"/>
-          </w:r>
-        </w:sdtContent>
-      </w:sdt>
-    </w:p>
-    <w:p>
-      <w:pPr>
-        <w:pStyle w:val="Prrafodelista"/>
-        <w:numPr>
-          <w:ilvl w:val="0"/>
-          <w:numId w:val="30"/>
-        </w:numPr>
-        <w:jc w:val="both"/>
-        <w:rPr>
-          <w:lang w:val="es-CO"/>
-        </w:rPr>
-      </w:pPr>
-      <w:r>
-        <w:rPr>
-          <w:lang w:val="es-CO"/>
-        </w:rPr>
-        <w:t>La empresa, “</w:t>
-      </w:r>
-      <w:r>
-        <w:rPr>
-          <w:lang w:val="es-CO"/>
-        </w:rPr>
-        <w:t>Una vez aprobada la orden, los productos estarán en tránsito hasta que se cierre el proceso y no podrán asignarse a otro solicitante</w:t>
-      </w:r>
-      <w:r>
-        <w:rPr>
-          <w:lang w:val="es-CO"/>
-        </w:rPr>
-        <w:t>”</w:t>
-      </w:r>
-      <w:sdt>
-        <w:sdtPr>
-          <w:rPr>
-            <w:lang w:val="es-CO"/>
-          </w:rPr>
-          <w:id w:val="-1064486818"/>
-          <w:citation/>
-        </w:sdtPr>
-        <w:sdtContent>
-          <w:r>
-            <w:rPr>
-              <w:lang w:val="es-CO"/>
-            </w:rPr>
-            <w:fldChar w:fldCharType="begin"/>
-          </w:r>
-          <w:r>
-            <w:rPr>
-              <w:lang w:val="es-CO"/>
-            </w:rPr>
-            <w:instrText xml:space="preserve"> CITATION Len22 \l 1033 </w:instrText>
-          </w:r>
-          <w:r>
-            <w:rPr>
-              <w:lang w:val="es-CO"/>
-            </w:rPr>
-            <w:fldChar w:fldCharType="separate"/>
-          </w:r>
-          <w:r>
-            <w:rPr>
-              <w:noProof/>
-              <w:lang w:val="es-CO"/>
-            </w:rPr>
-            <w:t xml:space="preserve"> </w:t>
-          </w:r>
-          <w:r>
-            <w:rPr>
-              <w:noProof/>
-              <w:lang w:val="es-CO"/>
-            </w:rPr>
-            <w:t>[1]</w:t>
-          </w:r>
-          <w:r>
-            <w:rPr>
-              <w:lang w:val="es-CO"/>
-            </w:rPr>
-            <w:fldChar w:fldCharType="end"/>
-          </w:r>
-        </w:sdtContent>
-      </w:sdt>
-    </w:p>
-    <w:p>
-      <w:pPr>
-        <w:pStyle w:val="Prrafodelista"/>
-        <w:numPr>
-          <w:ilvl w:val="0"/>
-          <w:numId w:val="30"/>
-        </w:numPr>
-        <w:jc w:val="both"/>
-        <w:rPr>
-          <w:lang w:val="es-CO"/>
-        </w:rPr>
-      </w:pPr>
-      <w:r>
-        <w:rPr>
-          <w:lang w:val="es-CO"/>
-        </w:rPr>
-        <w:t>El inventario de la empresa debe ser compartido con los otros miembros del consorcio.</w:t>
-      </w:r>
-      <w:sdt>
-        <w:sdtPr>
-          <w:rPr>
-            <w:lang w:val="es-CO"/>
-          </w:rPr>
-          <w:id w:val="37086333"/>
-          <w:citation/>
-        </w:sdtPr>
-        <w:sdtContent>
-          <w:r>
-            <w:rPr>
-              <w:lang w:val="es-CO"/>
-            </w:rPr>
-            <w:fldChar w:fldCharType="begin"/>
-          </w:r>
-          <w:r>
-            <w:rPr>
-              <w:lang w:val="es-CO"/>
-            </w:rPr>
-            <w:instrText xml:space="preserve"> CITATION Len22 \l 1033 </w:instrText>
-          </w:r>
-          <w:r>
-            <w:rPr>
-              <w:lang w:val="es-CO"/>
-            </w:rPr>
-            <w:fldChar w:fldCharType="separate"/>
-          </w:r>
-          <w:r>
-            <w:rPr>
-              <w:noProof/>
-              <w:lang w:val="es-CO"/>
-            </w:rPr>
-            <w:t xml:space="preserve"> </w:t>
-          </w:r>
-          <w:r>
-            <w:rPr>
-              <w:noProof/>
-              <w:lang w:val="es-CO"/>
-            </w:rPr>
-            <w:t>[1]</w:t>
-          </w:r>
-          <w:r>
-            <w:rPr>
-              <w:lang w:val="es-CO"/>
-            </w:rPr>
-            <w:fldChar w:fldCharType="end"/>
-          </w:r>
-        </w:sdtContent>
-      </w:sdt>
-    </w:p>
-    <w:p>
-      <w:pPr>
-        <w:pStyle w:val="Prrafodelista"/>
-        <w:numPr>
-          <w:ilvl w:val="0"/>
-          <w:numId w:val="30"/>
-        </w:numPr>
-        <w:jc w:val="both"/>
-        <w:rPr>
-          <w:lang w:val="es-CO"/>
-        </w:rPr>
-      </w:pPr>
-      <w:r>
-        <w:rPr>
-          <w:lang w:val="es-CO"/>
-        </w:rPr>
-        <w:t>La empresa debe gestionar su propio inventario.</w:t>
-      </w:r>
-      <w:sdt>
-        <w:sdtPr>
-          <w:rPr>
-            <w:lang w:val="es-CO"/>
-          </w:rPr>
-          <w:id w:val="1091819837"/>
-          <w:citation/>
-        </w:sdtPr>
-        <w:sdtContent>
-          <w:r>
-            <w:rPr>
-              <w:lang w:val="es-CO"/>
-            </w:rPr>
-            <w:fldChar w:fldCharType="begin"/>
-          </w:r>
-          <w:r>
-            <w:rPr>
-              <w:lang w:val="es-CO"/>
-            </w:rPr>
-            <w:instrText xml:space="preserve"> CITATION Len22 \l 1033 </w:instrText>
-          </w:r>
-          <w:r>
-            <w:rPr>
-              <w:lang w:val="es-CO"/>
-            </w:rPr>
-            <w:fldChar w:fldCharType="separate"/>
-          </w:r>
-          <w:r>
-            <w:rPr>
-              <w:noProof/>
-              <w:lang w:val="es-CO"/>
-            </w:rPr>
-            <w:t xml:space="preserve"> </w:t>
-          </w:r>
-          <w:r>
-            <w:rPr>
-              <w:noProof/>
-              <w:lang w:val="es-CO"/>
-            </w:rPr>
-            <w:t>[1]</w:t>
-          </w:r>
-          <w:r>
-            <w:rPr>
-              <w:lang w:val="es-CO"/>
-            </w:rPr>
-            <w:fldChar w:fldCharType="end"/>
-          </w:r>
-        </w:sdtContent>
-      </w:sdt>
-    </w:p>
-    <w:p>
-      <w:pPr>
-        <w:pStyle w:val="Prrafodelista"/>
-        <w:numPr>
-          <w:ilvl w:val="0"/>
-          <w:numId w:val="30"/>
-        </w:numPr>
-        <w:jc w:val="both"/>
-        <w:rPr>
-          <w:lang w:val="es-CO"/>
-        </w:rPr>
-      </w:pPr>
-      <w:r>
-        <w:rPr>
-          <w:lang w:val="es-CO"/>
-        </w:rPr>
-        <w:t>La empresa debe asegurar mediante sus sistemas de información un nivel básico de confiabilidad, integridad, disponibilidad, autenticación y no repudio.</w:t>
-      </w:r>
-      <w:sdt>
-        <w:sdtPr>
-          <w:rPr>
-            <w:lang w:val="es-CO"/>
-          </w:rPr>
-          <w:id w:val="-1243865308"/>
-          <w:citation/>
-        </w:sdtPr>
-        <w:sdtContent>
-          <w:r>
-            <w:rPr>
-              <w:lang w:val="es-CO"/>
-            </w:rPr>
-            <w:fldChar w:fldCharType="begin"/>
-          </w:r>
-          <w:r>
-            <w:rPr>
-              <w:lang w:val="es-CO"/>
-            </w:rPr>
-            <w:instrText xml:space="preserve"> CITATION Len22 \l 1033 </w:instrText>
-          </w:r>
-          <w:r>
-            <w:rPr>
-              <w:lang w:val="es-CO"/>
-            </w:rPr>
-            <w:fldChar w:fldCharType="separate"/>
-          </w:r>
-          <w:r>
-            <w:rPr>
-              <w:noProof/>
-              <w:lang w:val="es-CO"/>
-            </w:rPr>
-            <w:t xml:space="preserve"> </w:t>
-          </w:r>
-          <w:r>
-            <w:rPr>
-              <w:noProof/>
-              <w:lang w:val="es-CO"/>
-            </w:rPr>
-            <w:t>[1]</w:t>
-          </w:r>
-          <w:r>
-            <w:rPr>
-              <w:lang w:val="es-CO"/>
-            </w:rPr>
-            <w:fldChar w:fldCharType="end"/>
-          </w:r>
-        </w:sdtContent>
-      </w:sdt>
-    </w:p>
-    <w:p>
-      <w:pPr>
-        <w:pStyle w:val="Prrafodelista"/>
-        <w:numPr>
-          <w:ilvl w:val="0"/>
-          <w:numId w:val="30"/>
-        </w:numPr>
-        <w:jc w:val="both"/>
-        <w:rPr>
-          <w:lang w:val="es-CO"/>
-        </w:rPr>
-      </w:pPr>
-      <w:r>
-        <w:rPr>
-          <w:lang w:val="es-CO"/>
-        </w:rPr>
-        <w:t>La empresa debe administrar el acceso a internet de los otros miembros del consorcio.</w:t>
-      </w:r>
-      <w:sdt>
-        <w:sdtPr>
-          <w:rPr>
-            <w:lang w:val="es-CO"/>
-          </w:rPr>
-          <w:id w:val="-737174828"/>
-          <w:citation/>
-        </w:sdtPr>
-        <w:sdtContent>
-          <w:r>
-            <w:rPr>
-              <w:lang w:val="es-CO"/>
-            </w:rPr>
-            <w:fldChar w:fldCharType="begin"/>
-          </w:r>
-          <w:r>
-            <w:rPr>
-              <w:lang w:val="es-CO"/>
-            </w:rPr>
-            <w:instrText xml:space="preserve"> CITATION Len22 \l 1033 </w:instrText>
-          </w:r>
-          <w:r>
-            <w:rPr>
-              <w:lang w:val="es-CO"/>
-            </w:rPr>
-            <w:fldChar w:fldCharType="separate"/>
-          </w:r>
-          <w:r>
-            <w:rPr>
-              <w:noProof/>
-              <w:lang w:val="es-CO"/>
-            </w:rPr>
-            <w:t xml:space="preserve"> </w:t>
-          </w:r>
-          <w:r>
-            <w:rPr>
-              <w:noProof/>
-              <w:lang w:val="es-CO"/>
-            </w:rPr>
-            <w:t>[1]</w:t>
-          </w:r>
-          <w:r>
-            <w:rPr>
-              <w:lang w:val="es-CO"/>
-            </w:rPr>
-            <w:fldChar w:fldCharType="end"/>
-          </w:r>
-        </w:sdtContent>
-      </w:sdt>
-    </w:p>
-    <w:p>
-      <w:pPr>
-        <w:pStyle w:val="Prrafodelista"/>
-        <w:numPr>
-          <w:ilvl w:val="0"/>
-          <w:numId w:val="30"/>
-        </w:numPr>
-        <w:jc w:val="both"/>
-        <w:rPr>
-          <w:lang w:val="es-CO"/>
-        </w:rPr>
-      </w:pPr>
-      <w:r>
-        <w:rPr>
-          <w:lang w:val="es-CO"/>
-        </w:rPr>
-        <w:t>Se debe garantizar el correo electrónico como un medio asíncrono de comunicación.</w:t>
-      </w:r>
-      <w:sdt>
-        <w:sdtPr>
-          <w:rPr>
-            <w:lang w:val="es-CO"/>
-          </w:rPr>
-          <w:id w:val="706138966"/>
-          <w:citation/>
-        </w:sdtPr>
-        <w:sdtContent>
-          <w:r>
-            <w:rPr>
-              <w:lang w:val="es-CO"/>
-            </w:rPr>
-            <w:fldChar w:fldCharType="begin"/>
-          </w:r>
-          <w:r>
-            <w:rPr>
-              <w:lang w:val="es-CO"/>
-            </w:rPr>
-            <w:instrText xml:space="preserve"> CITATION Len22 \l 1033 </w:instrText>
-          </w:r>
-          <w:r>
-            <w:rPr>
-              <w:lang w:val="es-CO"/>
-            </w:rPr>
-            <w:fldChar w:fldCharType="separate"/>
-          </w:r>
-          <w:r>
-            <w:rPr>
-              <w:noProof/>
-              <w:lang w:val="es-CO"/>
-            </w:rPr>
-            <w:t xml:space="preserve"> </w:t>
-          </w:r>
-          <w:r>
-            <w:rPr>
-              <w:noProof/>
-              <w:lang w:val="es-CO"/>
-            </w:rPr>
-            <w:t>[1]</w:t>
-          </w:r>
-          <w:r>
-            <w:rPr>
-              <w:lang w:val="es-CO"/>
-            </w:rPr>
-            <w:fldChar w:fldCharType="end"/>
-          </w:r>
-        </w:sdtContent>
-      </w:sdt>
-    </w:p>
-    <w:p>
-      <w:pPr>
-        <w:pStyle w:val="Prrafodelista"/>
-        <w:numPr>
-          <w:ilvl w:val="0"/>
-          <w:numId w:val="30"/>
-        </w:numPr>
-        <w:jc w:val="both"/>
-        <w:rPr>
-          <w:lang w:val="es-CO"/>
-        </w:rPr>
-      </w:pPr>
-      <w:r>
-        <w:rPr>
-          <w:lang w:val="es-CO"/>
-        </w:rPr>
-        <w:lastRenderedPageBreak/>
-        <w:t>Se debe garantizar VoIP como medio síncrono de comunicación.</w:t>
-      </w:r>
-      <w:sdt>
-        <w:sdtPr>
-          <w:rPr>
-            <w:lang w:val="es-CO"/>
-          </w:rPr>
-          <w:id w:val="1142311137"/>
-          <w:citation/>
-        </w:sdtPr>
-        <w:sdtContent>
-          <w:r>
-            <w:rPr>
-              <w:lang w:val="es-CO"/>
-            </w:rPr>
-            <w:fldChar w:fldCharType="begin"/>
-          </w:r>
-          <w:r>
-            <w:rPr>
-              <w:lang w:val="es-CO"/>
-            </w:rPr>
-            <w:instrText xml:space="preserve"> CITATION Len22 \l 1033 </w:instrText>
-          </w:r>
-          <w:r>
-            <w:rPr>
-              <w:lang w:val="es-CO"/>
-            </w:rPr>
-            <w:fldChar w:fldCharType="separate"/>
-          </w:r>
-          <w:r>
-            <w:rPr>
-              <w:noProof/>
-              <w:lang w:val="es-CO"/>
-            </w:rPr>
-            <w:t xml:space="preserve"> </w:t>
-          </w:r>
-          <w:r>
-            <w:rPr>
-              <w:noProof/>
-              <w:lang w:val="es-CO"/>
-            </w:rPr>
-            <w:t>[1]</w:t>
-          </w:r>
-          <w:r>
-            <w:rPr>
-              <w:lang w:val="es-CO"/>
-            </w:rPr>
-            <w:fldChar w:fldCharType="end"/>
-          </w:r>
-        </w:sdtContent>
-      </w:sdt>
-    </w:p>
-    <w:p>
-      <w:pPr>
-        <w:jc w:val="both"/>
-        <w:rPr>
-          <w:lang w:val="es-CO"/>
-        </w:rPr>
-      </w:pPr>
-      <w:r>
-        <w:rPr>
-          <w:lang w:val="es-CO"/>
-        </w:rPr>
-        <w:t>Teniendo de referencia la situación planteada</w:t>
-      </w:r>
-      <w:r>
-        <w:rPr>
-          <w:lang w:val="es-CO"/>
-        </w:rPr>
-        <w:t xml:space="preserve"> de la empresa automotriz matriz</w:t>
-      </w:r>
-      <w:r>
-        <w:rPr>
-          <w:lang w:val="es-CO"/>
-        </w:rPr>
-        <w:t>, tenemos como pregunta de investigación:</w:t>
-      </w:r>
-    </w:p>
-    <w:p>
-      <w:pPr>
-        <w:jc w:val="both"/>
-        <w:rPr>
-          <w:lang w:val="es-CO"/>
-        </w:rPr>
-      </w:pPr>
-      <w:r>
-        <w:rPr>
-          <w:lang w:val="es-CO"/>
-        </w:rPr>
-        <w:t xml:space="preserve">¿Cómo por medio de la ingeniería de sistemas e </w:t>
+        <w:t xml:space="preserve"> </w:t>
+      </w:r>
+      <w:r>
+        <w:rPr>
+          <w:lang w:val="es-CO"/>
+        </w:rPr>
+        <w:t>¿</w:t>
+      </w:r>
+      <w:r>
+        <w:rPr>
+          <w:lang w:val="es-CO"/>
+        </w:rPr>
+        <w:t xml:space="preserve">Cómo por medio de la ingeniería de sistemas e </w:t>
       </w:r>
       <w:r>
         <w:rPr>
@@ -3625,7 +2546,25 @@
         <w:rPr>
           <w:lang w:val="es-CO"/>
         </w:rPr>
-        <w:t>las necesidades planteadas por la empresa automotriz matriz</w:t>
+        <w:t xml:space="preserve">las necesidades planteadas por la empresa </w:t>
+      </w:r>
+      <w:r>
+        <w:rPr>
+          <w:lang w:val="es-CO"/>
+        </w:rPr>
+        <w:t>fabricante de automóviles</w:t>
+      </w:r>
+      <w:r>
+        <w:rPr>
+          <w:lang w:val="es-CO"/>
+        </w:rPr>
+        <w:t xml:space="preserve"> o</w:t>
+      </w:r>
+      <w:r>
+        <w:rPr>
+          <w:lang w:val="es-CO"/>
+        </w:rPr>
+        <w:t xml:space="preserve"> matriz</w:t>
       </w:r>
       <w:r>
         <w:rPr>
@@ -3643,6 +2582,7 @@
         </w:numPr>
         <w:jc w:val="both"/>
         <w:rPr>
+          <w:b/>
           <w:color w:val="auto"/>
           <w:lang w:val="es-CO"/>
         </w:rPr>
@@ -3650,6 +2590,7 @@
       <w:bookmarkStart w:id="15" w:name="_Toc94036621"/>
       <w:r>
         <w:rPr>
+          <w:b/>
           <w:color w:val="auto"/>
           <w:lang w:val="es-CO"/>
         </w:rPr>
@@ -3670,15 +2611,65 @@
       </w:pPr>
       <w:r>
         <w:rPr>
+          <w:b/>
           <w:lang w:val="es-CO"/>
         </w:rPr>
         <w:t>CRM</w:t>
       </w:r>
       <w:r>
         <w:rPr>
-          <w:lang w:val="es-CO"/>
-        </w:rPr>
-        <w:t>: Customer Relationship management son aplicaciones utilizadas por e</w:t>
+          <w:b/>
+          <w:lang w:val="es-CO"/>
+        </w:rPr>
+        <w:t>:</w:t>
+      </w:r>
+      <w:r>
+        <w:rPr>
+          <w:lang w:val="es-CO"/>
+        </w:rPr>
+        <w:t xml:space="preserve"> </w:t>
+      </w:r>
+      <w:proofErr w:type="spellStart"/>
+      <w:r>
+        <w:rPr>
+          <w:lang w:val="es-CO"/>
+        </w:rPr>
+        <w:t>Customer</w:t>
+      </w:r>
+      <w:proofErr w:type="spellEnd"/>
+      <w:r>
+        <w:rPr>
+          <w:lang w:val="es-CO"/>
+        </w:rPr>
+        <w:t xml:space="preserve"> </w:t>
+      </w:r>
+      <w:proofErr w:type="spellStart"/>
+      <w:r>
+        <w:rPr>
+          <w:lang w:val="es-CO"/>
+        </w:rPr>
+        <w:t>Relationship</w:t>
+      </w:r>
+      <w:proofErr w:type="spellEnd"/>
+      <w:r>
+        <w:rPr>
+          <w:lang w:val="es-CO"/>
+        </w:rPr>
+        <w:t xml:space="preserve"> </w:t>
+      </w:r>
+      <w:proofErr w:type="spellStart"/>
+      <w:r>
+        <w:rPr>
+          <w:lang w:val="es-CO"/>
+        </w:rPr>
+        <w:t>management</w:t>
+      </w:r>
+      <w:proofErr w:type="spellEnd"/>
+      <w:r>
+        <w:rPr>
+          <w:lang w:val="es-CO"/>
+        </w:rPr>
+        <w:t xml:space="preserve"> son aplicaciones utilizadas por e</w:t>
       </w:r>
       <w:r>
         <w:rPr>
@@ -3712,6 +2703,7 @@
           <w:id w:val="992455041"/>
           <w:citation/>
         </w:sdtPr>
+        <w:sdtEndPr/>
         <w:sdtContent>
           <w:r>
             <w:rPr>
@@ -3767,21 +2759,57 @@
       </w:pPr>
       <w:r>
         <w:rPr>
+          <w:b/>
           <w:lang w:val="es-CO"/>
         </w:rPr>
         <w:t>ERP</w:t>
       </w:r>
       <w:r>
         <w:rPr>
-          <w:lang w:val="es-CO"/>
-        </w:rPr>
-        <w:t xml:space="preserve">: </w:t>
-      </w:r>
-      <w:r>
-        <w:rPr>
-          <w:lang w:val="es-CO"/>
-        </w:rPr>
-        <w:t>Un sistema de Enterprise Resource Planning es un servicio de gestión y toma de decisiones teniendo en cuenta información presente a la empresa.</w:t>
+          <w:b/>
+          <w:lang w:val="es-CO"/>
+        </w:rPr>
+        <w:t>:</w:t>
+      </w:r>
+      <w:r>
+        <w:rPr>
+          <w:lang w:val="es-CO"/>
+        </w:rPr>
+        <w:t xml:space="preserve"> </w:t>
+      </w:r>
+      <w:r>
+        <w:rPr>
+          <w:lang w:val="es-CO"/>
+        </w:rPr>
+        <w:t xml:space="preserve">Un sistema de Enterprise </w:t>
+      </w:r>
+      <w:proofErr w:type="spellStart"/>
+      <w:r>
+        <w:rPr>
+          <w:lang w:val="es-CO"/>
+        </w:rPr>
+        <w:t>Resource</w:t>
+      </w:r>
+      <w:proofErr w:type="spellEnd"/>
+      <w:r>
+        <w:rPr>
+          <w:lang w:val="es-CO"/>
+        </w:rPr>
+        <w:t xml:space="preserve"> </w:t>
+      </w:r>
+      <w:proofErr w:type="spellStart"/>
+      <w:r>
+        <w:rPr>
+          <w:lang w:val="es-CO"/>
+        </w:rPr>
+        <w:t>Planning</w:t>
+      </w:r>
+      <w:proofErr w:type="spellEnd"/>
+      <w:r>
+        <w:rPr>
+          <w:lang w:val="es-CO"/>
+        </w:rPr>
+        <w:t xml:space="preserve"> es un servicio de gestión y toma de decisiones teniendo en cuenta información presente a la empresa.</w:t>
       </w:r>
       <w:r>
         <w:rPr>
@@ -3815,6 +2843,7 @@
           <w:id w:val="2137295308"/>
           <w:citation/>
         </w:sdtPr>
+        <w:sdtEndPr/>
         <w:sdtContent>
           <w:r>
             <w:rPr>
@@ -3862,15 +2891,23 @@
       </w:pPr>
       <w:r>
         <w:rPr>
+          <w:b/>
           <w:lang w:val="es-CO"/>
         </w:rPr>
         <w:t>REST API</w:t>
       </w:r>
       <w:r>
         <w:rPr>
-          <w:lang w:val="es-CO"/>
-        </w:rPr>
-        <w:t>: Es el acrónimo de</w:t>
+          <w:b/>
+          <w:lang w:val="es-CO"/>
+        </w:rPr>
+        <w:t>:</w:t>
+      </w:r>
+      <w:r>
+        <w:rPr>
+          <w:lang w:val="es-CO"/>
+        </w:rPr>
+        <w:t xml:space="preserve"> Es el acrónimo de</w:t>
       </w:r>
       <w:r>
         <w:rPr>
@@ -3878,12 +2915,42 @@
         </w:rPr>
         <w:t xml:space="preserve">l estilo de arquitectura </w:t>
       </w:r>
-      <w:r>
-        <w:rPr>
-          <w:lang w:val="es-CO"/>
-        </w:rPr>
-        <w:t>REpresentational State Tranfer</w:t>
-      </w:r>
+      <w:proofErr w:type="spellStart"/>
+      <w:r>
+        <w:rPr>
+          <w:lang w:val="es-CO"/>
+        </w:rPr>
+        <w:t>REpresentational</w:t>
+      </w:r>
+      <w:proofErr w:type="spellEnd"/>
+      <w:r>
+        <w:rPr>
+          <w:lang w:val="es-CO"/>
+        </w:rPr>
+        <w:t xml:space="preserve"> </w:t>
+      </w:r>
+      <w:proofErr w:type="spellStart"/>
+      <w:r>
+        <w:rPr>
+          <w:lang w:val="es-CO"/>
+        </w:rPr>
+        <w:t>State</w:t>
+      </w:r>
+      <w:proofErr w:type="spellEnd"/>
+      <w:r>
+        <w:rPr>
+          <w:lang w:val="es-CO"/>
+        </w:rPr>
+        <w:t xml:space="preserve"> </w:t>
+      </w:r>
+      <w:proofErr w:type="spellStart"/>
+      <w:r>
+        <w:rPr>
+          <w:lang w:val="es-CO"/>
+        </w:rPr>
+        <w:t>Tranfer</w:t>
+      </w:r>
+      <w:proofErr w:type="spellEnd"/>
       <w:r>
         <w:rPr>
           <w:lang w:val="es-CO"/>
@@ -3898,6 +2965,7 @@
           <w:id w:val="76641098"/>
           <w:citation/>
         </w:sdtPr>
+        <w:sdtEndPr/>
         <w:sdtContent>
           <w:r>
             <w:rPr>
@@ -3943,23 +3011,89 @@
           <w:lang w:val="es-CO"/>
         </w:rPr>
       </w:pPr>
-      <w:r>
-        <w:rPr>
+      <w:proofErr w:type="spellStart"/>
+      <w:r>
+        <w:rPr>
+          <w:b/>
           <w:lang w:val="es-CO"/>
         </w:rPr>
         <w:t>Fullstack</w:t>
       </w:r>
-      <w:r>
-        <w:rPr>
-          <w:lang w:val="es-CO"/>
-        </w:rPr>
-        <w:t>: Es un conjunto de habilidades en las cuales el desarrollador es capaz de implementar tanto las funcionalidades lógicas como la parte visual de una aplicación web</w:t>
-      </w:r>
-      <w:r>
-        <w:rPr>
-          <w:lang w:val="es-CO"/>
-        </w:rPr>
-        <w:t>, precisamente, el termino fullstack busca mezclar los roles de frontend y backend developer en uno solo.</w:t>
+      <w:proofErr w:type="spellEnd"/>
+      <w:r>
+        <w:rPr>
+          <w:b/>
+          <w:lang w:val="es-CO"/>
+        </w:rPr>
+        <w:t>:</w:t>
+      </w:r>
+      <w:r>
+        <w:rPr>
+          <w:lang w:val="es-CO"/>
+        </w:rPr>
+        <w:t xml:space="preserve"> Es un conjunto de habilidades en las cuales el desarrollador es capaz de implementar tanto las funcionalidades lógicas como la parte visual de una aplicación web</w:t>
+      </w:r>
+      <w:r>
+        <w:rPr>
+          <w:lang w:val="es-CO"/>
+        </w:rPr>
+        <w:t xml:space="preserve">, precisamente, el termino </w:t>
+      </w:r>
+      <w:proofErr w:type="spellStart"/>
+      <w:r>
+        <w:rPr>
+          <w:lang w:val="es-CO"/>
+        </w:rPr>
+        <w:t>fullstack</w:t>
+      </w:r>
+      <w:proofErr w:type="spellEnd"/>
+      <w:r>
+        <w:rPr>
+          <w:lang w:val="es-CO"/>
+        </w:rPr>
+        <w:t xml:space="preserve"> busca mezclar los roles de </w:t>
+      </w:r>
+      <w:proofErr w:type="spellStart"/>
+      <w:r>
+        <w:rPr>
+          <w:lang w:val="es-CO"/>
+        </w:rPr>
+        <w:t>frontend</w:t>
+      </w:r>
+      <w:proofErr w:type="spellEnd"/>
+      <w:r>
+        <w:rPr>
+          <w:lang w:val="es-CO"/>
+        </w:rPr>
+        <w:t xml:space="preserve"> y </w:t>
+      </w:r>
+      <w:proofErr w:type="spellStart"/>
+      <w:r>
+        <w:rPr>
+          <w:lang w:val="es-CO"/>
+        </w:rPr>
+        <w:t>backend</w:t>
+      </w:r>
+      <w:proofErr w:type="spellEnd"/>
+      <w:r>
+        <w:rPr>
+          <w:lang w:val="es-CO"/>
+        </w:rPr>
+        <w:t xml:space="preserve"> </w:t>
+      </w:r>
+      <w:proofErr w:type="spellStart"/>
+      <w:r>
+        <w:rPr>
+          <w:lang w:val="es-CO"/>
+        </w:rPr>
+        <w:t>developer</w:t>
+      </w:r>
+      <w:proofErr w:type="spellEnd"/>
+      <w:r>
+        <w:rPr>
+          <w:lang w:val="es-CO"/>
+        </w:rPr>
+        <w:t xml:space="preserve"> en uno solo.</w:t>
       </w:r>
       <w:r>
         <w:rPr>
@@ -3975,6 +3109,7 @@
           <w:id w:val="-578594413"/>
           <w:citation/>
         </w:sdtPr>
+        <w:sdtEndPr/>
         <w:sdtContent>
           <w:r>
             <w:rPr>
@@ -4022,15 +3157,33 @@
       </w:pPr>
       <w:r>
         <w:rPr>
-          <w:lang w:val="es-CO"/>
-        </w:rPr>
-        <w:t>Dual-Stack</w:t>
-      </w:r>
-      <w:r>
-        <w:rPr>
-          <w:lang w:val="es-CO"/>
-        </w:rPr>
-        <w:t xml:space="preserve">: </w:t>
+          <w:b/>
+          <w:lang w:val="es-CO"/>
+        </w:rPr>
+        <w:lastRenderedPageBreak/>
+        <w:t>Dual-</w:t>
+      </w:r>
+      <w:proofErr w:type="spellStart"/>
+      <w:r>
+        <w:rPr>
+          <w:b/>
+          <w:lang w:val="es-CO"/>
+        </w:rPr>
+        <w:t>Stack</w:t>
+      </w:r>
+      <w:proofErr w:type="spellEnd"/>
+      <w:r>
+        <w:rPr>
+          <w:b/>
+          <w:lang w:val="es-CO"/>
+        </w:rPr>
+        <w:t>:</w:t>
+      </w:r>
+      <w:r>
+        <w:rPr>
+          <w:lang w:val="es-CO"/>
+        </w:rPr>
+        <w:t xml:space="preserve"> </w:t>
       </w:r>
       <w:r>
         <w:rPr>
@@ -4058,6 +3211,7 @@
           <w:id w:val="1954747861"/>
           <w:citation/>
         </w:sdtPr>
+        <w:sdtEndPr/>
         <w:sdtContent>
           <w:r>
             <w:rPr>
@@ -4105,21 +3259,30 @@
       </w:pPr>
       <w:r>
         <w:rPr>
+          <w:b/>
           <w:lang w:val="es-CO"/>
         </w:rPr>
         <w:t>SCRU</w:t>
       </w:r>
       <w:r>
         <w:rPr>
+          <w:b/>
           <w:lang w:val="es-CO"/>
         </w:rPr>
         <w:t>M</w:t>
       </w:r>
       <w:r>
         <w:rPr>
-          <w:lang w:val="es-CO"/>
-        </w:rPr>
-        <w:t xml:space="preserve">: Es una nueva metodología </w:t>
+          <w:b/>
+          <w:lang w:val="es-CO"/>
+        </w:rPr>
+        <w:t xml:space="preserve">: </w:t>
+      </w:r>
+      <w:r>
+        <w:rPr>
+          <w:lang w:val="es-CO"/>
+        </w:rPr>
+        <w:t xml:space="preserve">Es una nueva metodología </w:t>
       </w:r>
       <w:r>
         <w:rPr>
@@ -4177,6 +3340,7 @@
           <w:id w:val="-2096925068"/>
           <w:citation/>
         </w:sdtPr>
+        <w:sdtEndPr/>
         <w:sdtContent>
           <w:r>
             <w:rPr>
@@ -4220,6 +3384,7 @@
         </w:numPr>
         <w:jc w:val="both"/>
         <w:rPr>
+          <w:b/>
           <w:color w:val="auto"/>
           <w:lang w:val="es-CO"/>
         </w:rPr>
@@ -4227,6 +3392,7 @@
       <w:bookmarkStart w:id="16" w:name="_Toc94036622"/>
       <w:r>
         <w:rPr>
+          <w:b/>
           <w:color w:val="auto"/>
           <w:lang w:val="es-CO"/>
         </w:rPr>
@@ -4235,6 +3401,7 @@
       <w:bookmarkEnd w:id="16"/>
       <w:r>
         <w:rPr>
+          <w:b/>
           <w:color w:val="auto"/>
           <w:lang w:val="es-CO"/>
         </w:rPr>
@@ -4251,6 +3418,7 @@
         <w:ind w:left="426" w:hanging="426"/>
         <w:jc w:val="both"/>
         <w:rPr>
+          <w:b/>
           <w:color w:val="auto"/>
           <w:lang w:val="es-CO"/>
         </w:rPr>
@@ -4258,6 +3426,7 @@
       <w:bookmarkStart w:id="17" w:name="_Toc94036623"/>
       <w:r>
         <w:rPr>
+          <w:b/>
           <w:color w:val="auto"/>
           <w:lang w:val="es-CO"/>
         </w:rPr>
@@ -4265,6 +3434,7 @@
       </w:r>
       <w:r>
         <w:rPr>
+          <w:b/>
           <w:color w:val="auto"/>
           <w:lang w:val="es-CO"/>
         </w:rPr>
@@ -4272,6 +3442,7 @@
       </w:r>
       <w:r>
         <w:rPr>
+          <w:b/>
           <w:color w:val="auto"/>
           <w:lang w:val="es-CO"/>
         </w:rPr>
@@ -4289,7 +3460,7 @@
         <w:rPr>
           <w:lang w:val="es-CO"/>
         </w:rPr>
-        <w:t>Desarrollar una aplicación para un fabricante de automóviles o matriz, mediante el uso de tecnologías web siguiendo las especificaciones de red solicitas, para resolver las necesidades de la empresa matriz y facilitar algunas funciones de las otras empresas del consorcio.</w:t>
+        <w:t>Desarrollar una aplicación para un fabricante de automóviles o matriz, mediante el uso de tecnologías web siguiendo las especificaciones solicitas, para resolver las necesidades de la empresa matriz y facilitar algunas funciones de las otras empresas del consorcio.</w:t>
       </w:r>
     </w:p>
     <w:p>
@@ -4302,6 +3473,7 @@
         <w:ind w:left="426" w:hanging="426"/>
         <w:jc w:val="both"/>
         <w:rPr>
+          <w:b/>
           <w:color w:val="auto"/>
           <w:lang w:val="es-CO"/>
         </w:rPr>
@@ -4309,6 +3481,7 @@
       <w:bookmarkStart w:id="18" w:name="_Toc94036624"/>
       <w:r>
         <w:rPr>
+          <w:b/>
           <w:color w:val="auto"/>
           <w:lang w:val="es-CO"/>
         </w:rPr>
@@ -4316,6 +3489,7 @@
       </w:r>
       <w:r>
         <w:rPr>
+          <w:b/>
           <w:color w:val="auto"/>
           <w:lang w:val="es-CO"/>
         </w:rPr>
@@ -4323,6 +3497,7 @@
       </w:r>
       <w:r>
         <w:rPr>
+          <w:b/>
           <w:color w:val="auto"/>
           <w:lang w:val="es-CO"/>
         </w:rPr>
@@ -4338,14 +3513,27 @@
           <w:numId w:val="31"/>
         </w:numPr>
         <w:rPr>
-          <w:lang w:val="es-CO"/>
-        </w:rPr>
-      </w:pPr>
-      <w:r>
-        <w:rPr>
-          <w:lang w:val="es-CO"/>
-        </w:rPr>
-        <w:t>Diseñar la arquitectura del sistema el cual servirá de base durante el desarrollo y despliegue de los servicios solicitados por la empresa automotriz matriz.</w:t>
+          <w:rFonts w:eastAsiaTheme="minorEastAsia"/>
+          <w:lang w:val="es-CO"/>
+        </w:rPr>
+      </w:pPr>
+      <w:r>
+        <w:rPr>
+          <w:lang w:val="es-CO"/>
+        </w:rPr>
+        <w:t>Diseñar la arquitectura del sistema el cual servirá de base durante el desarrollo y despliegue de los servicios solicitados por la empresa</w:t>
+      </w:r>
+      <w:r>
+        <w:rPr>
+          <w:lang w:val="es-CO"/>
+        </w:rPr>
+        <w:t xml:space="preserve"> </w:t>
+      </w:r>
+      <w:r>
+        <w:rPr>
+          <w:lang w:val="es-CO"/>
+        </w:rPr>
+        <w:t>matriz.</w:t>
       </w:r>
     </w:p>
     <w:p>
@@ -4363,7 +3551,37 @@
         <w:rPr>
           <w:lang w:val="es-CO"/>
         </w:rPr>
-        <w:t>Documentar durante todo el desarrollo del proyecto, los detalles técnicos y cambios aplicados sobre la arquitectura del sistema planteado.</w:t>
+        <w:t xml:space="preserve">Desarrollar </w:t>
+      </w:r>
+      <w:r>
+        <w:rPr>
+          <w:lang w:val="es-CO"/>
+        </w:rPr>
+        <w:t xml:space="preserve">la </w:t>
+      </w:r>
+      <w:r>
+        <w:rPr>
+          <w:lang w:val="es-CO"/>
+        </w:rPr>
+        <w:t>aplicación</w:t>
+      </w:r>
+      <w:r>
+        <w:rPr>
+          <w:lang w:val="es-CO"/>
+        </w:rPr>
+        <w:t xml:space="preserve"> web </w:t>
+      </w:r>
+      <w:r>
+        <w:rPr>
+          <w:lang w:val="es-CO"/>
+        </w:rPr>
+        <w:t>utilizada</w:t>
+      </w:r>
+      <w:r>
+        <w:rPr>
+          <w:lang w:val="es-CO"/>
+        </w:rPr>
+        <w:t xml:space="preserve"> siguiendo la especificación ideada durante las etapas de diseño.</w:t>
       </w:r>
     </w:p>
     <w:p>
@@ -4381,26 +3599,25 @@
         <w:rPr>
           <w:lang w:val="es-CO"/>
         </w:rPr>
-        <w:lastRenderedPageBreak/>
-        <w:t>Desarrollar las aplicaciones web utilizadas siguiendo la especificación ideada durante las etapas de diseño y documentación.</w:t>
-      </w:r>
-    </w:p>
-    <w:p>
-      <w:pPr>
-        <w:pStyle w:val="Prrafodelista"/>
-        <w:numPr>
-          <w:ilvl w:val="0"/>
-          <w:numId w:val="31"/>
-        </w:numPr>
-        <w:rPr>
-          <w:lang w:val="es-CO"/>
-        </w:rPr>
-      </w:pPr>
-      <w:r>
-        <w:rPr>
-          <w:lang w:val="es-CO"/>
-        </w:rPr>
-        <w:t>Desplegar los productos resultantes siguiendo las pautas solicitadas por el contratista</w:t>
+        <w:t xml:space="preserve">Desplegar </w:t>
+      </w:r>
+      <w:r>
+        <w:rPr>
+          <w:lang w:val="es-CO"/>
+        </w:rPr>
+        <w:t xml:space="preserve">el producto </w:t>
+      </w:r>
+      <w:r>
+        <w:rPr>
+          <w:lang w:val="es-CO"/>
+        </w:rPr>
+        <w:t>resultante</w:t>
+      </w:r>
+      <w:r>
+        <w:rPr>
+          <w:lang w:val="es-CO"/>
+        </w:rPr>
+        <w:t xml:space="preserve"> siguiendo las pautas solicitadas por el contratista</w:t>
       </w:r>
       <w:r>
         <w:rPr>
@@ -4418,6 +3635,7 @@
         </w:numPr>
         <w:jc w:val="both"/>
         <w:rPr>
+          <w:b/>
           <w:color w:val="auto"/>
           <w:lang w:val="es-CO"/>
         </w:rPr>
@@ -4425,6 +3643,7 @@
       <w:bookmarkStart w:id="19" w:name="_Toc94036625"/>
       <w:r>
         <w:rPr>
+          <w:b/>
           <w:color w:val="auto"/>
           <w:lang w:val="es-CO"/>
         </w:rPr>
@@ -4434,21 +3653,40 @@
     </w:p>
     <w:p>
       <w:pPr>
-        <w:rPr>
-          <w:lang w:val="es-CO"/>
-        </w:rPr>
-      </w:pPr>
-      <w:r>
-        <w:rPr>
-          <w:lang w:val="es-CO"/>
-        </w:rPr>
-        <w:t xml:space="preserve">Es importante que, como ingenieros de sistemas en formación, tengamos la iniciativa de ponernos a prueba con proyectos similares a aquellos en la industria. Por lo tanto, a pesar de la magnitud y ambición de la especificación planteada por el doctor para el corto semestre en curso, los participantes podremos afrontar situaciones </w:t>
-      </w:r>
-      <w:r>
-        <w:rPr>
-          <w:lang w:val="es-CO"/>
-        </w:rPr>
-        <w:t>en las que se manejaran nuevas tecnologías, se podrá aplicar una metodología similar a SCRUM dándonos de antemano la experiencia de esta envidiada metodología aplicada en la vida profesional</w:t>
+        <w:jc w:val="both"/>
+        <w:rPr>
+          <w:lang w:val="es-CO"/>
+        </w:rPr>
+      </w:pPr>
+      <w:r>
+        <w:rPr>
+          <w:lang w:val="es-CO"/>
+        </w:rPr>
+        <w:t xml:space="preserve">Es importante que, como ingenieros de sistemas en formación, tengamos la iniciativa de ponernos a prueba con proyectos similares a aquellos en la industria. Por lo tanto, a pesar de la magnitud y ambición de la especificación planteada, los participantes podremos afrontar situaciones </w:t>
+      </w:r>
+      <w:r>
+        <w:rPr>
+          <w:lang w:val="es-CO"/>
+        </w:rPr>
+        <w:t xml:space="preserve">en las que se manejaran nuevas tecnologías, </w:t>
+      </w:r>
+      <w:r>
+        <w:rPr>
+          <w:lang w:val="es-CO"/>
+        </w:rPr>
+        <w:t>además</w:t>
+      </w:r>
+      <w:r>
+        <w:rPr>
+          <w:lang w:val="es-CO"/>
+        </w:rPr>
+        <w:t xml:space="preserve"> </w:t>
+      </w:r>
+      <w:r>
+        <w:rPr>
+          <w:lang w:val="es-CO"/>
+        </w:rPr>
+        <w:t>se podrá aplicar una metodología similar a SCRUM dándonos de antemano la experiencia de esta envidiada metodología aplicada en la vida profesional</w:t>
       </w:r>
       <w:r>
         <w:rPr>
@@ -4466,6 +3704,7 @@
         </w:numPr>
         <w:jc w:val="both"/>
         <w:rPr>
+          <w:b/>
           <w:color w:val="auto"/>
           <w:lang w:val="es-CO"/>
         </w:rPr>
@@ -4473,6 +3712,7 @@
       <w:bookmarkStart w:id="20" w:name="_Toc94036626"/>
       <w:r>
         <w:rPr>
+          <w:b/>
           <w:color w:val="auto"/>
           <w:lang w:val="es-CO"/>
         </w:rPr>
@@ -4482,6 +3722,7 @@
     </w:p>
     <w:p>
       <w:pPr>
+        <w:jc w:val="both"/>
         <w:rPr>
           <w:lang w:val="es-CO"/>
         </w:rPr>
@@ -4593,6 +3834,7 @@
         <w:rPr>
           <w:lang w:val="es-CO"/>
         </w:rPr>
+        <w:lastRenderedPageBreak/>
         <w:t xml:space="preserve">Durante el progreso del proyecto, las etapas de documentación y rediseño se </w:t>
       </w:r>
       <w:r>
@@ -4683,6 +3925,7 @@
         </w:numPr>
         <w:jc w:val="both"/>
         <w:rPr>
+          <w:b/>
           <w:color w:val="auto"/>
           <w:lang w:val="es-CO"/>
         </w:rPr>
@@ -4690,6 +3933,7 @@
       <w:bookmarkStart w:id="21" w:name="_Toc94036627"/>
       <w:r>
         <w:rPr>
+          <w:b/>
           <w:color w:val="auto"/>
           <w:lang w:val="es-CO"/>
         </w:rPr>
@@ -4697,6 +3941,7 @@
       </w:r>
       <w:r>
         <w:rPr>
+          <w:b/>
           <w:color w:val="auto"/>
           <w:lang w:val="es-CO"/>
         </w:rPr>
@@ -4704,6 +3949,7 @@
       </w:r>
       <w:r>
         <w:rPr>
+          <w:b/>
           <w:color w:val="auto"/>
           <w:lang w:val="es-CO"/>
         </w:rPr>
@@ -4919,7 +4165,6 @@
               <w:rPr>
                 <w:lang w:val="es-CO"/>
               </w:rPr>
-              <w:lastRenderedPageBreak/>
               <w:t>Presentación del planteamiento del proyecto</w:t>
             </w:r>
           </w:p>
@@ -4941,7 +4186,6 @@
               <w:rPr>
                 <w:lang w:val="es-CO"/>
               </w:rPr>
-              <w:lastRenderedPageBreak/>
               <w:t>3</w:t>
             </w:r>
           </w:p>
@@ -5250,6 +4494,7 @@
         </w:numPr>
         <w:jc w:val="both"/>
         <w:rPr>
+          <w:b/>
           <w:color w:val="auto"/>
           <w:lang w:val="es-CO"/>
         </w:rPr>
@@ -5257,6 +4502,7 @@
       <w:bookmarkStart w:id="22" w:name="_Toc94036628"/>
       <w:r>
         <w:rPr>
+          <w:b/>
           <w:color w:val="auto"/>
           <w:lang w:val="es-CO"/>
         </w:rPr>
@@ -5286,6 +4532,7 @@
             <w:id w:val="-573587230"/>
             <w:bibliography/>
           </w:sdtPr>
+          <w:sdtEndPr/>
           <w:sdtContent>
             <w:p>
               <w:pPr>
@@ -5408,6 +4655,7 @@
                         <w:sz w:val="18"/>
                         <w:szCs w:val="18"/>
                       </w:rPr>
+                      <w:lastRenderedPageBreak/>
                       <w:t xml:space="preserve">[2] </w:t>
                     </w:r>
                   </w:p>
@@ -5691,7 +4939,6 @@
                         <w:sz w:val="18"/>
                         <w:szCs w:val="18"/>
                       </w:rPr>
-                      <w:lastRenderedPageBreak/>
                       <w:t xml:space="preserve">[7] </w:t>
                     </w:r>
                   </w:p>
@@ -6017,6 +5264,7 @@
               <w:dataBinding w:prefixMappings="xmlns:ns0='http://schemas.openxmlformats.org/package/2006/metadata/core-properties' xmlns:ns1='http://purl.org/dc/elements/1.1/'" w:xpath="/ns0:coreProperties[1]/ns1:title[1]" w:storeItemID="{6C3C8BC8-F283-45AE-878A-BAB7291924A1}"/>
               <w:text/>
             </w:sdtPr>
+            <w:sdtEndPr/>
             <w:sdtContent>
               <w:r>
                 <w:rPr>
@@ -6249,7 +5497,7 @@
         </mc:Choice>
         <mc:Fallback>
           <w:pict>
-            <v:rect w14:anchorId="2A4632BA" id="Rectangle 222" o:spid="_x0000_s1026" style="position:absolute;margin-left:0;margin-top:0;width:580.8pt;height:752.4pt;z-index:251658240;visibility:visible;mso-wrap-style:square;mso-width-percent:950;mso-height-percent:950;mso-wrap-distance-left:9pt;mso-wrap-distance-top:0;mso-wrap-distance-right:9pt;mso-wrap-distance-bottom:0;mso-position-horizontal:center;mso-position-horizontal-relative:page;mso-position-vertical:center;mso-position-vertical-relative:page;mso-width-percent:950;mso-height-percent:950;mso-width-relative:page;mso-height-relative:page;v-text-anchor:middle" o:gfxdata="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" filled="f" strokecolor="#747070 [1614]" strokeweight="1.25pt">
+            <v:rect w14:anchorId="6AEE39AF" id="Rectangle 222" o:spid="_x0000_s1026" style="position:absolute;margin-left:0;margin-top:0;width:580.8pt;height:752.4pt;z-index:251658240;visibility:visible;mso-wrap-style:square;mso-width-percent:950;mso-height-percent:950;mso-wrap-distance-left:9pt;mso-wrap-distance-top:0;mso-wrap-distance-right:9pt;mso-wrap-distance-bottom:0;mso-position-horizontal:center;mso-position-horizontal-relative:page;mso-position-vertical:center;mso-position-vertical-relative:page;mso-width-percent:950;mso-height-percent:950;mso-width-relative:page;mso-height-relative:page;v-text-anchor:middle" o:gfxdata="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" filled="f" strokecolor="#747070 [1614]" strokeweight="1.25pt">
               <w10:wrap anchorx="page" anchory="page"/>
             </v:rect>
           </w:pict>
@@ -6263,6 +5511,92 @@
 <file path=word/numbering.xml><?xml version="1.0" encoding="utf-8"?>
 <w:numbering xmlns:wpc="http://schemas.microsoft.com/office/word/2010/wordprocessingCanvas" xmlns:cx="http://schemas.microsoft.com/office/drawing/2014/chartex" xmlns:cx1="http://schemas.microsoft.com/office/drawing/2015/9/8/chartex" xmlns:cx2="http://schemas.microsoft.com/office/drawing/2015/10/21/chartex" xmlns:cx3="http://schemas.microsoft.com/office/drawing/2016/5/9/chartex" xmlns:cx4="http://schemas.microsoft.com/office/drawing/2016/5/10/chartex" xmlns:cx5="http://schemas.microsoft.com/office/drawing/2016/5/11/chartex" xmlns:cx6="http://schemas.microsoft.com/office/drawing/2016/5/12/chartex" xmlns:cx7="http://schemas.microsoft.com/office/drawing/2016/5/13/chartex" xmlns:cx8="http://schemas.microsoft.com/office/drawing/2016/5/14/chartex" xmlns:mc="http://schemas.openxmlformats.org/markup-compatibility/2006" xmlns:aink="http://schemas.microsoft.com/office/drawing/2016/ink" xmlns:am3d="http://schemas.microsoft.com/office/drawing/2017/model3d" xmlns:o="urn:schemas-microsoft-com:office:office" xmlns:r="http://schemas.openxmlformats.org/officeDocument/2006/relationships" xmlns:m="http://schemas.openxmlformats.org/officeDocument/2006/math" xmlns:v="urn:schemas-microsoft-com:vml" xmlns:wp14="http://schemas.microsoft.com/office/word/2010/wordprocessingDrawing" xmlns:wp="http://schemas.openxmlformats.org/drawingml/2006/wordprocessingDrawing" xmlns:w10="urn:schemas-microsoft-com:office:word" xmlns:w="http://schemas.openxmlformats.org/wordprocessingml/2006/main" xmlns:w14="http://schemas.microsoft.com/office/word/2010/wordml" xmlns:w15="http://schemas.microsoft.com/office/word/2012/wordml" xmlns:w16cex="http://schemas.microsoft.com/office/word/2018/wordml/cex" xmlns:w16cid="http://schemas.microsoft.com/office/word/2016/wordml/cid" xmlns:w16="http://schemas.microsoft.com/office/word/2018/wordml" xmlns:w16sdtdh="http://schemas.microsoft.com/office/word/2020/wordml/sdtdatahash" xmlns:w16se="http://schemas.microsoft.com/office/word/2015/wordml/symex" xmlns:wpg="http://schemas.microsoft.com/office/word/2010/wordprocessingGroup" xmlns:wpi="http://schemas.microsoft.com/office/word/2010/wordprocessingInk" xmlns:wne="http://schemas.microsoft.com/office/word/2006/wordml" xmlns:wps="http://schemas.microsoft.com/office/word/2010/wordprocessingShape" mc:Ignorable="w14 w15 w16se w16cid w16 w16cex w16sdtdh wp14">
   <w:abstractNum w:abstractNumId="0" w15:restartNumberingAfterBreak="0">
+    <w:nsid w:val="01AE1BD4"/>
+    <w:multiLevelType w:val="hybridMultilevel"/>
+    <w:tmpl w:val="FFFFFFFF"/>
+    <w:lvl w:ilvl="0" w:tplc="83B648A4">
+      <w:start w:val="1"/>
+      <w:numFmt w:val="decimal"/>
+      <w:lvlText w:val="%1."/>
+      <w:lvlJc w:val="left"/>
+      <w:pPr>
+        <w:ind w:left="720" w:hanging="360"/>
+      </w:pPr>
+    </w:lvl>
+    <w:lvl w:ilvl="1" w:tplc="153C0B24">
+      <w:start w:val="1"/>
+      <w:numFmt w:val="lowerLetter"/>
+      <w:lvlText w:val="%2."/>
+      <w:lvlJc w:val="left"/>
+      <w:pPr>
+        <w:ind w:left="1440" w:hanging="360"/>
+      </w:pPr>
+    </w:lvl>
+    <w:lvl w:ilvl="2" w:tplc="AE5814CC">
+      <w:start w:val="1"/>
+      <w:numFmt w:val="lowerRoman"/>
+      <w:lvlText w:val="%3."/>
+      <w:lvlJc w:val="right"/>
+      <w:pPr>
+        <w:ind w:left="2160" w:hanging="180"/>
+      </w:pPr>
+    </w:lvl>
+    <w:lvl w:ilvl="3" w:tplc="4412B3B2">
+      <w:start w:val="1"/>
+      <w:numFmt w:val="decimal"/>
+      <w:lvlText w:val="%4."/>
+      <w:lvlJc w:val="left"/>
+      <w:pPr>
+        <w:ind w:left="2880" w:hanging="360"/>
+      </w:pPr>
+    </w:lvl>
+    <w:lvl w:ilvl="4" w:tplc="64B617F2">
+      <w:start w:val="1"/>
+      <w:numFmt w:val="lowerLetter"/>
+      <w:lvlText w:val="%5."/>
+      <w:lvlJc w:val="left"/>
+      <w:pPr>
+        <w:ind w:left="3600" w:hanging="360"/>
+      </w:pPr>
+    </w:lvl>
+    <w:lvl w:ilvl="5" w:tplc="DF72AF92">
+      <w:start w:val="1"/>
+      <w:numFmt w:val="lowerRoman"/>
+      <w:lvlText w:val="%6."/>
+      <w:lvlJc w:val="right"/>
+      <w:pPr>
+        <w:ind w:left="4320" w:hanging="180"/>
+      </w:pPr>
+    </w:lvl>
+    <w:lvl w:ilvl="6" w:tplc="FE942A46">
+      <w:start w:val="1"/>
+      <w:numFmt w:val="decimal"/>
+      <w:lvlText w:val="%7."/>
+      <w:lvlJc w:val="left"/>
+      <w:pPr>
+        <w:ind w:left="5040" w:hanging="360"/>
+      </w:pPr>
+    </w:lvl>
+    <w:lvl w:ilvl="7" w:tplc="28B0749E">
+      <w:start w:val="1"/>
+      <w:numFmt w:val="lowerLetter"/>
+      <w:lvlText w:val="%8."/>
+      <w:lvlJc w:val="left"/>
+      <w:pPr>
+        <w:ind w:left="5760" w:hanging="360"/>
+      </w:pPr>
+    </w:lvl>
+    <w:lvl w:ilvl="8" w:tplc="488C6F8C">
+      <w:start w:val="1"/>
+      <w:numFmt w:val="lowerRoman"/>
+      <w:lvlText w:val="%9."/>
+      <w:lvlJc w:val="right"/>
+      <w:pPr>
+        <w:ind w:left="6480" w:hanging="180"/>
+      </w:pPr>
+    </w:lvl>
+  </w:abstractNum>
+  <w:abstractNum w:abstractNumId="1" w15:restartNumberingAfterBreak="0">
     <w:nsid w:val="089B618C"/>
     <w:multiLevelType w:val="hybridMultilevel"/>
     <w:tmpl w:val="202A3D5C"/>
@@ -6375,7 +5709,7 @@
       </w:rPr>
     </w:lvl>
   </w:abstractNum>
-  <w:abstractNum w:abstractNumId="1" w15:restartNumberingAfterBreak="0">
+  <w:abstractNum w:abstractNumId="2" w15:restartNumberingAfterBreak="0">
     <w:nsid w:val="0D7750EC"/>
     <w:multiLevelType w:val="hybridMultilevel"/>
     <w:tmpl w:val="69788F14"/>
@@ -6488,7 +5822,7 @@
       </w:rPr>
     </w:lvl>
   </w:abstractNum>
-  <w:abstractNum w:abstractNumId="2" w15:restartNumberingAfterBreak="0">
+  <w:abstractNum w:abstractNumId="3" w15:restartNumberingAfterBreak="0">
     <w:nsid w:val="0E685396"/>
     <w:multiLevelType w:val="hybridMultilevel"/>
     <w:tmpl w:val="DAB01804"/>
@@ -6601,7 +5935,7 @@
       </w:rPr>
     </w:lvl>
   </w:abstractNum>
-  <w:abstractNum w:abstractNumId="3" w15:restartNumberingAfterBreak="0">
+  <w:abstractNum w:abstractNumId="4" w15:restartNumberingAfterBreak="0">
     <w:nsid w:val="0F101D09"/>
     <w:multiLevelType w:val="multilevel"/>
     <w:tmpl w:val="7F381E86"/>
@@ -6722,7 +6056,7 @@
       </w:rPr>
     </w:lvl>
   </w:abstractNum>
-  <w:abstractNum w:abstractNumId="4" w15:restartNumberingAfterBreak="0">
+  <w:abstractNum w:abstractNumId="5" w15:restartNumberingAfterBreak="0">
     <w:nsid w:val="0F573A12"/>
     <w:multiLevelType w:val="hybridMultilevel"/>
     <w:tmpl w:val="EFA42CD2"/>
@@ -6835,7 +6169,93 @@
       </w:rPr>
     </w:lvl>
   </w:abstractNum>
-  <w:abstractNum w:abstractNumId="5" w15:restartNumberingAfterBreak="0">
+  <w:abstractNum w:abstractNumId="6" w15:restartNumberingAfterBreak="0">
+    <w:nsid w:val="0FF268A3"/>
+    <w:multiLevelType w:val="hybridMultilevel"/>
+    <w:tmpl w:val="E2EE72CC"/>
+    <w:lvl w:ilvl="0" w:tplc="7916B66C">
+      <w:start w:val="1"/>
+      <w:numFmt w:val="decimal"/>
+      <w:lvlText w:val="%1."/>
+      <w:lvlJc w:val="left"/>
+      <w:pPr>
+        <w:ind w:left="720" w:hanging="360"/>
+      </w:pPr>
+    </w:lvl>
+    <w:lvl w:ilvl="1" w:tplc="CCE0633E">
+      <w:start w:val="1"/>
+      <w:numFmt w:val="lowerLetter"/>
+      <w:lvlText w:val="%2."/>
+      <w:lvlJc w:val="left"/>
+      <w:pPr>
+        <w:ind w:left="1440" w:hanging="360"/>
+      </w:pPr>
+    </w:lvl>
+    <w:lvl w:ilvl="2" w:tplc="ACEC51EC">
+      <w:start w:val="1"/>
+      <w:numFmt w:val="lowerRoman"/>
+      <w:lvlText w:val="%3."/>
+      <w:lvlJc w:val="right"/>
+      <w:pPr>
+        <w:ind w:left="2160" w:hanging="180"/>
+      </w:pPr>
+    </w:lvl>
+    <w:lvl w:ilvl="3" w:tplc="44D06378">
+      <w:start w:val="1"/>
+      <w:numFmt w:val="decimal"/>
+      <w:lvlText w:val="%4."/>
+      <w:lvlJc w:val="left"/>
+      <w:pPr>
+        <w:ind w:left="2880" w:hanging="360"/>
+      </w:pPr>
+    </w:lvl>
+    <w:lvl w:ilvl="4" w:tplc="86D89D48">
+      <w:start w:val="1"/>
+      <w:numFmt w:val="lowerLetter"/>
+      <w:lvlText w:val="%5."/>
+      <w:lvlJc w:val="left"/>
+      <w:pPr>
+        <w:ind w:left="3600" w:hanging="360"/>
+      </w:pPr>
+    </w:lvl>
+    <w:lvl w:ilvl="5" w:tplc="84343D24">
+      <w:start w:val="1"/>
+      <w:numFmt w:val="lowerRoman"/>
+      <w:lvlText w:val="%6."/>
+      <w:lvlJc w:val="right"/>
+      <w:pPr>
+        <w:ind w:left="4320" w:hanging="180"/>
+      </w:pPr>
+    </w:lvl>
+    <w:lvl w:ilvl="6" w:tplc="FDD43A5C">
+      <w:start w:val="1"/>
+      <w:numFmt w:val="decimal"/>
+      <w:lvlText w:val="%7."/>
+      <w:lvlJc w:val="left"/>
+      <w:pPr>
+        <w:ind w:left="5040" w:hanging="360"/>
+      </w:pPr>
+    </w:lvl>
+    <w:lvl w:ilvl="7" w:tplc="6254991E">
+      <w:start w:val="1"/>
+      <w:numFmt w:val="lowerLetter"/>
+      <w:lvlText w:val="%8."/>
+      <w:lvlJc w:val="left"/>
+      <w:pPr>
+        <w:ind w:left="5760" w:hanging="360"/>
+      </w:pPr>
+    </w:lvl>
+    <w:lvl w:ilvl="8" w:tplc="BDA016D6">
+      <w:start w:val="1"/>
+      <w:numFmt w:val="lowerRoman"/>
+      <w:lvlText w:val="%9."/>
+      <w:lvlJc w:val="right"/>
+      <w:pPr>
+        <w:ind w:left="6480" w:hanging="180"/>
+      </w:pPr>
+    </w:lvl>
+  </w:abstractNum>
+  <w:abstractNum w:abstractNumId="7" w15:restartNumberingAfterBreak="0">
     <w:nsid w:val="1597707E"/>
     <w:multiLevelType w:val="hybridMultilevel"/>
     <w:tmpl w:val="B574C52E"/>
@@ -6948,7 +6368,7 @@
       </w:rPr>
     </w:lvl>
   </w:abstractNum>
-  <w:abstractNum w:abstractNumId="6" w15:restartNumberingAfterBreak="0">
+  <w:abstractNum w:abstractNumId="8" w15:restartNumberingAfterBreak="0">
     <w:nsid w:val="1A311013"/>
     <w:multiLevelType w:val="hybridMultilevel"/>
     <w:tmpl w:val="94F068B2"/>
@@ -7061,7 +6481,7 @@
       </w:rPr>
     </w:lvl>
   </w:abstractNum>
-  <w:abstractNum w:abstractNumId="7" w15:restartNumberingAfterBreak="0">
+  <w:abstractNum w:abstractNumId="9" w15:restartNumberingAfterBreak="0">
     <w:nsid w:val="21422B5E"/>
     <w:multiLevelType w:val="hybridMultilevel"/>
     <w:tmpl w:val="C99A9026"/>
@@ -7174,7 +6594,7 @@
       </w:rPr>
     </w:lvl>
   </w:abstractNum>
-  <w:abstractNum w:abstractNumId="8" w15:restartNumberingAfterBreak="0">
+  <w:abstractNum w:abstractNumId="10" w15:restartNumberingAfterBreak="0">
     <w:nsid w:val="236D4848"/>
     <w:multiLevelType w:val="hybridMultilevel"/>
     <w:tmpl w:val="76CE2838"/>
@@ -7287,7 +6707,7 @@
       </w:rPr>
     </w:lvl>
   </w:abstractNum>
-  <w:abstractNum w:abstractNumId="9" w15:restartNumberingAfterBreak="0">
+  <w:abstractNum w:abstractNumId="11" w15:restartNumberingAfterBreak="0">
     <w:nsid w:val="25EC10D6"/>
     <w:multiLevelType w:val="hybridMultilevel"/>
     <w:tmpl w:val="12B62E4C"/>
@@ -7400,7 +6820,7 @@
       </w:rPr>
     </w:lvl>
   </w:abstractNum>
-  <w:abstractNum w:abstractNumId="10" w15:restartNumberingAfterBreak="0">
+  <w:abstractNum w:abstractNumId="12" w15:restartNumberingAfterBreak="0">
     <w:nsid w:val="26BC40AD"/>
     <w:multiLevelType w:val="hybridMultilevel"/>
     <w:tmpl w:val="B7B05246"/>
@@ -7513,7 +6933,7 @@
       </w:rPr>
     </w:lvl>
   </w:abstractNum>
-  <w:abstractNum w:abstractNumId="11" w15:restartNumberingAfterBreak="0">
+  <w:abstractNum w:abstractNumId="13" w15:restartNumberingAfterBreak="0">
     <w:nsid w:val="27511158"/>
     <w:multiLevelType w:val="hybridMultilevel"/>
     <w:tmpl w:val="BF1AD7D6"/>
@@ -7626,7 +7046,265 @@
       </w:rPr>
     </w:lvl>
   </w:abstractNum>
-  <w:abstractNum w:abstractNumId="12" w15:restartNumberingAfterBreak="0">
+  <w:abstractNum w:abstractNumId="14" w15:restartNumberingAfterBreak="0">
+    <w:nsid w:val="28476A35"/>
+    <w:multiLevelType w:val="hybridMultilevel"/>
+    <w:tmpl w:val="FFFFFFFF"/>
+    <w:lvl w:ilvl="0" w:tplc="9DA8B11E">
+      <w:start w:val="1"/>
+      <w:numFmt w:val="decimal"/>
+      <w:lvlText w:val="%1."/>
+      <w:lvlJc w:val="left"/>
+      <w:pPr>
+        <w:ind w:left="720" w:hanging="360"/>
+      </w:pPr>
+    </w:lvl>
+    <w:lvl w:ilvl="1" w:tplc="40EE6FD8">
+      <w:start w:val="1"/>
+      <w:numFmt w:val="lowerLetter"/>
+      <w:lvlText w:val="%2."/>
+      <w:lvlJc w:val="left"/>
+      <w:pPr>
+        <w:ind w:left="1440" w:hanging="360"/>
+      </w:pPr>
+    </w:lvl>
+    <w:lvl w:ilvl="2" w:tplc="55D08470">
+      <w:start w:val="1"/>
+      <w:numFmt w:val="lowerRoman"/>
+      <w:lvlText w:val="%3."/>
+      <w:lvlJc w:val="right"/>
+      <w:pPr>
+        <w:ind w:left="2160" w:hanging="180"/>
+      </w:pPr>
+    </w:lvl>
+    <w:lvl w:ilvl="3" w:tplc="35045142">
+      <w:start w:val="1"/>
+      <w:numFmt w:val="decimal"/>
+      <w:lvlText w:val="%4."/>
+      <w:lvlJc w:val="left"/>
+      <w:pPr>
+        <w:ind w:left="2880" w:hanging="360"/>
+      </w:pPr>
+    </w:lvl>
+    <w:lvl w:ilvl="4" w:tplc="CBBC6E20">
+      <w:start w:val="1"/>
+      <w:numFmt w:val="lowerLetter"/>
+      <w:lvlText w:val="%5."/>
+      <w:lvlJc w:val="left"/>
+      <w:pPr>
+        <w:ind w:left="3600" w:hanging="360"/>
+      </w:pPr>
+    </w:lvl>
+    <w:lvl w:ilvl="5" w:tplc="24FC580A">
+      <w:start w:val="1"/>
+      <w:numFmt w:val="lowerRoman"/>
+      <w:lvlText w:val="%6."/>
+      <w:lvlJc w:val="right"/>
+      <w:pPr>
+        <w:ind w:left="4320" w:hanging="180"/>
+      </w:pPr>
+    </w:lvl>
+    <w:lvl w:ilvl="6" w:tplc="E726476C">
+      <w:start w:val="1"/>
+      <w:numFmt w:val="decimal"/>
+      <w:lvlText w:val="%7."/>
+      <w:lvlJc w:val="left"/>
+      <w:pPr>
+        <w:ind w:left="5040" w:hanging="360"/>
+      </w:pPr>
+    </w:lvl>
+    <w:lvl w:ilvl="7" w:tplc="758AD376">
+      <w:start w:val="1"/>
+      <w:numFmt w:val="lowerLetter"/>
+      <w:lvlText w:val="%8."/>
+      <w:lvlJc w:val="left"/>
+      <w:pPr>
+        <w:ind w:left="5760" w:hanging="360"/>
+      </w:pPr>
+    </w:lvl>
+    <w:lvl w:ilvl="8" w:tplc="ED24FFA8">
+      <w:start w:val="1"/>
+      <w:numFmt w:val="lowerRoman"/>
+      <w:lvlText w:val="%9."/>
+      <w:lvlJc w:val="right"/>
+      <w:pPr>
+        <w:ind w:left="6480" w:hanging="180"/>
+      </w:pPr>
+    </w:lvl>
+  </w:abstractNum>
+  <w:abstractNum w:abstractNumId="15" w15:restartNumberingAfterBreak="0">
+    <w:nsid w:val="2AA77A96"/>
+    <w:multiLevelType w:val="hybridMultilevel"/>
+    <w:tmpl w:val="FFFFFFFF"/>
+    <w:lvl w:ilvl="0" w:tplc="447EF1DA">
+      <w:start w:val="1"/>
+      <w:numFmt w:val="decimal"/>
+      <w:lvlText w:val="%1."/>
+      <w:lvlJc w:val="left"/>
+      <w:pPr>
+        <w:ind w:left="720" w:hanging="360"/>
+      </w:pPr>
+    </w:lvl>
+    <w:lvl w:ilvl="1" w:tplc="EB10809E">
+      <w:start w:val="1"/>
+      <w:numFmt w:val="lowerLetter"/>
+      <w:lvlText w:val="%2."/>
+      <w:lvlJc w:val="left"/>
+      <w:pPr>
+        <w:ind w:left="1440" w:hanging="360"/>
+      </w:pPr>
+    </w:lvl>
+    <w:lvl w:ilvl="2" w:tplc="B6C42AB0">
+      <w:start w:val="1"/>
+      <w:numFmt w:val="lowerRoman"/>
+      <w:lvlText w:val="%3."/>
+      <w:lvlJc w:val="right"/>
+      <w:pPr>
+        <w:ind w:left="2160" w:hanging="180"/>
+      </w:pPr>
+    </w:lvl>
+    <w:lvl w:ilvl="3" w:tplc="ECAE9264">
+      <w:start w:val="1"/>
+      <w:numFmt w:val="decimal"/>
+      <w:lvlText w:val="%4."/>
+      <w:lvlJc w:val="left"/>
+      <w:pPr>
+        <w:ind w:left="2880" w:hanging="360"/>
+      </w:pPr>
+    </w:lvl>
+    <w:lvl w:ilvl="4" w:tplc="918C2E7C">
+      <w:start w:val="1"/>
+      <w:numFmt w:val="lowerLetter"/>
+      <w:lvlText w:val="%5."/>
+      <w:lvlJc w:val="left"/>
+      <w:pPr>
+        <w:ind w:left="3600" w:hanging="360"/>
+      </w:pPr>
+    </w:lvl>
+    <w:lvl w:ilvl="5" w:tplc="ADD41916">
+      <w:start w:val="1"/>
+      <w:numFmt w:val="lowerRoman"/>
+      <w:lvlText w:val="%6."/>
+      <w:lvlJc w:val="right"/>
+      <w:pPr>
+        <w:ind w:left="4320" w:hanging="180"/>
+      </w:pPr>
+    </w:lvl>
+    <w:lvl w:ilvl="6" w:tplc="B17EA2CE">
+      <w:start w:val="1"/>
+      <w:numFmt w:val="decimal"/>
+      <w:lvlText w:val="%7."/>
+      <w:lvlJc w:val="left"/>
+      <w:pPr>
+        <w:ind w:left="5040" w:hanging="360"/>
+      </w:pPr>
+    </w:lvl>
+    <w:lvl w:ilvl="7" w:tplc="41E8B690">
+      <w:start w:val="1"/>
+      <w:numFmt w:val="lowerLetter"/>
+      <w:lvlText w:val="%8."/>
+      <w:lvlJc w:val="left"/>
+      <w:pPr>
+        <w:ind w:left="5760" w:hanging="360"/>
+      </w:pPr>
+    </w:lvl>
+    <w:lvl w:ilvl="8" w:tplc="627A5562">
+      <w:start w:val="1"/>
+      <w:numFmt w:val="lowerRoman"/>
+      <w:lvlText w:val="%9."/>
+      <w:lvlJc w:val="right"/>
+      <w:pPr>
+        <w:ind w:left="6480" w:hanging="180"/>
+      </w:pPr>
+    </w:lvl>
+  </w:abstractNum>
+  <w:abstractNum w:abstractNumId="16" w15:restartNumberingAfterBreak="0">
+    <w:nsid w:val="2C5E3B27"/>
+    <w:multiLevelType w:val="hybridMultilevel"/>
+    <w:tmpl w:val="1354E9EA"/>
+    <w:lvl w:ilvl="0" w:tplc="624C8CD4">
+      <w:start w:val="1"/>
+      <w:numFmt w:val="decimal"/>
+      <w:lvlText w:val="%1."/>
+      <w:lvlJc w:val="left"/>
+      <w:pPr>
+        <w:ind w:left="720" w:hanging="360"/>
+      </w:pPr>
+    </w:lvl>
+    <w:lvl w:ilvl="1" w:tplc="10C0E998">
+      <w:start w:val="1"/>
+      <w:numFmt w:val="lowerLetter"/>
+      <w:lvlText w:val="%2."/>
+      <w:lvlJc w:val="left"/>
+      <w:pPr>
+        <w:ind w:left="1440" w:hanging="360"/>
+      </w:pPr>
+    </w:lvl>
+    <w:lvl w:ilvl="2" w:tplc="0DD293EA">
+      <w:start w:val="1"/>
+      <w:numFmt w:val="lowerRoman"/>
+      <w:lvlText w:val="%3."/>
+      <w:lvlJc w:val="right"/>
+      <w:pPr>
+        <w:ind w:left="2160" w:hanging="180"/>
+      </w:pPr>
+    </w:lvl>
+    <w:lvl w:ilvl="3" w:tplc="EAC2D4C0">
+      <w:start w:val="1"/>
+      <w:numFmt w:val="decimal"/>
+      <w:lvlText w:val="%4."/>
+      <w:lvlJc w:val="left"/>
+      <w:pPr>
+        <w:ind w:left="2880" w:hanging="360"/>
+      </w:pPr>
+    </w:lvl>
+    <w:lvl w:ilvl="4" w:tplc="5E0C8B7E">
+      <w:start w:val="1"/>
+      <w:numFmt w:val="lowerLetter"/>
+      <w:lvlText w:val="%5."/>
+      <w:lvlJc w:val="left"/>
+      <w:pPr>
+        <w:ind w:left="3600" w:hanging="360"/>
+      </w:pPr>
+    </w:lvl>
+    <w:lvl w:ilvl="5" w:tplc="FB546F90">
+      <w:start w:val="1"/>
+      <w:numFmt w:val="lowerRoman"/>
+      <w:lvlText w:val="%6."/>
+      <w:lvlJc w:val="right"/>
+      <w:pPr>
+        <w:ind w:left="4320" w:hanging="180"/>
+      </w:pPr>
+    </w:lvl>
+    <w:lvl w:ilvl="6" w:tplc="76284BD4">
+      <w:start w:val="1"/>
+      <w:numFmt w:val="decimal"/>
+      <w:lvlText w:val="%7."/>
+      <w:lvlJc w:val="left"/>
+      <w:pPr>
+        <w:ind w:left="5040" w:hanging="360"/>
+      </w:pPr>
+    </w:lvl>
+    <w:lvl w:ilvl="7" w:tplc="99A62464">
+      <w:start w:val="1"/>
+      <w:numFmt w:val="lowerLetter"/>
+      <w:lvlText w:val="%8."/>
+      <w:lvlJc w:val="left"/>
+      <w:pPr>
+        <w:ind w:left="5760" w:hanging="360"/>
+      </w:pPr>
+    </w:lvl>
+    <w:lvl w:ilvl="8" w:tplc="79DE9B44">
+      <w:start w:val="1"/>
+      <w:numFmt w:val="lowerRoman"/>
+      <w:lvlText w:val="%9."/>
+      <w:lvlJc w:val="right"/>
+      <w:pPr>
+        <w:ind w:left="6480" w:hanging="180"/>
+      </w:pPr>
+    </w:lvl>
+  </w:abstractNum>
+  <w:abstractNum w:abstractNumId="17" w15:restartNumberingAfterBreak="0">
     <w:nsid w:val="2DBB1DC1"/>
     <w:multiLevelType w:val="hybridMultilevel"/>
     <w:tmpl w:val="6140543E"/>
@@ -7739,7 +7417,7 @@
       </w:rPr>
     </w:lvl>
   </w:abstractNum>
-  <w:abstractNum w:abstractNumId="13" w15:restartNumberingAfterBreak="0">
+  <w:abstractNum w:abstractNumId="18" w15:restartNumberingAfterBreak="0">
     <w:nsid w:val="30DB7F51"/>
     <w:multiLevelType w:val="hybridMultilevel"/>
     <w:tmpl w:val="AC2826AC"/>
@@ -7852,7 +7530,7 @@
       </w:rPr>
     </w:lvl>
   </w:abstractNum>
-  <w:abstractNum w:abstractNumId="14" w15:restartNumberingAfterBreak="0">
+  <w:abstractNum w:abstractNumId="19" w15:restartNumberingAfterBreak="0">
     <w:nsid w:val="36411DE4"/>
     <w:multiLevelType w:val="hybridMultilevel"/>
     <w:tmpl w:val="E6BC3F20"/>
@@ -7965,7 +7643,7 @@
       </w:rPr>
     </w:lvl>
   </w:abstractNum>
-  <w:abstractNum w:abstractNumId="15" w15:restartNumberingAfterBreak="0">
+  <w:abstractNum w:abstractNumId="20" w15:restartNumberingAfterBreak="0">
     <w:nsid w:val="37C079CD"/>
     <w:multiLevelType w:val="hybridMultilevel"/>
     <w:tmpl w:val="F2A2DBD4"/>
@@ -8078,7 +7756,7 @@
       </w:rPr>
     </w:lvl>
   </w:abstractNum>
-  <w:abstractNum w:abstractNumId="16" w15:restartNumberingAfterBreak="0">
+  <w:abstractNum w:abstractNumId="21" w15:restartNumberingAfterBreak="0">
     <w:nsid w:val="39692610"/>
     <w:multiLevelType w:val="hybridMultilevel"/>
     <w:tmpl w:val="ED2C56AA"/>
@@ -8191,7 +7869,7 @@
       </w:rPr>
     </w:lvl>
   </w:abstractNum>
-  <w:abstractNum w:abstractNumId="17" w15:restartNumberingAfterBreak="0">
+  <w:abstractNum w:abstractNumId="22" w15:restartNumberingAfterBreak="0">
     <w:nsid w:val="3A38244C"/>
     <w:multiLevelType w:val="hybridMultilevel"/>
     <w:tmpl w:val="6A500920"/>
@@ -8304,7 +7982,7 @@
       </w:rPr>
     </w:lvl>
   </w:abstractNum>
-  <w:abstractNum w:abstractNumId="18" w15:restartNumberingAfterBreak="0">
+  <w:abstractNum w:abstractNumId="23" w15:restartNumberingAfterBreak="0">
     <w:nsid w:val="41FD5C18"/>
     <w:multiLevelType w:val="multilevel"/>
     <w:tmpl w:val="240A001F"/>
@@ -8390,7 +8068,7 @@
       </w:pPr>
     </w:lvl>
   </w:abstractNum>
-  <w:abstractNum w:abstractNumId="19" w15:restartNumberingAfterBreak="0">
+  <w:abstractNum w:abstractNumId="24" w15:restartNumberingAfterBreak="0">
     <w:nsid w:val="45EA5978"/>
     <w:multiLevelType w:val="hybridMultilevel"/>
     <w:tmpl w:val="1682E152"/>
@@ -8503,7 +8181,7 @@
       </w:rPr>
     </w:lvl>
   </w:abstractNum>
-  <w:abstractNum w:abstractNumId="20" w15:restartNumberingAfterBreak="0">
+  <w:abstractNum w:abstractNumId="25" w15:restartNumberingAfterBreak="0">
     <w:nsid w:val="474A23F3"/>
     <w:multiLevelType w:val="hybridMultilevel"/>
     <w:tmpl w:val="B0484FCA"/>
@@ -8616,7 +8294,7 @@
       </w:rPr>
     </w:lvl>
   </w:abstractNum>
-  <w:abstractNum w:abstractNumId="21" w15:restartNumberingAfterBreak="0">
+  <w:abstractNum w:abstractNumId="26" w15:restartNumberingAfterBreak="0">
     <w:nsid w:val="47624713"/>
     <w:multiLevelType w:val="hybridMultilevel"/>
     <w:tmpl w:val="B5B4555C"/>
@@ -8729,7 +8407,7 @@
       </w:rPr>
     </w:lvl>
   </w:abstractNum>
-  <w:abstractNum w:abstractNumId="22" w15:restartNumberingAfterBreak="0">
+  <w:abstractNum w:abstractNumId="27" w15:restartNumberingAfterBreak="0">
     <w:nsid w:val="4974310E"/>
     <w:multiLevelType w:val="hybridMultilevel"/>
     <w:tmpl w:val="25DE326E"/>
@@ -8815,7 +8493,7 @@
       </w:pPr>
     </w:lvl>
   </w:abstractNum>
-  <w:abstractNum w:abstractNumId="23" w15:restartNumberingAfterBreak="0">
+  <w:abstractNum w:abstractNumId="28" w15:restartNumberingAfterBreak="0">
     <w:nsid w:val="4A4F0819"/>
     <w:multiLevelType w:val="hybridMultilevel"/>
     <w:tmpl w:val="B26446D4"/>
@@ -8928,7 +8606,7 @@
       </w:rPr>
     </w:lvl>
   </w:abstractNum>
-  <w:abstractNum w:abstractNumId="24" w15:restartNumberingAfterBreak="0">
+  <w:abstractNum w:abstractNumId="29" w15:restartNumberingAfterBreak="0">
     <w:nsid w:val="4EB2449B"/>
     <w:multiLevelType w:val="hybridMultilevel"/>
     <w:tmpl w:val="7122B030"/>
@@ -9041,7 +8719,7 @@
       </w:rPr>
     </w:lvl>
   </w:abstractNum>
-  <w:abstractNum w:abstractNumId="25" w15:restartNumberingAfterBreak="0">
+  <w:abstractNum w:abstractNumId="30" w15:restartNumberingAfterBreak="0">
     <w:nsid w:val="506B6839"/>
     <w:multiLevelType w:val="hybridMultilevel"/>
     <w:tmpl w:val="6638D9A4"/>
@@ -9154,7 +8832,7 @@
       </w:rPr>
     </w:lvl>
   </w:abstractNum>
-  <w:abstractNum w:abstractNumId="26" w15:restartNumberingAfterBreak="0">
+  <w:abstractNum w:abstractNumId="31" w15:restartNumberingAfterBreak="0">
     <w:nsid w:val="520554A6"/>
     <w:multiLevelType w:val="hybridMultilevel"/>
     <w:tmpl w:val="77D80088"/>
@@ -9267,7 +8945,7 @@
       </w:rPr>
     </w:lvl>
   </w:abstractNum>
-  <w:abstractNum w:abstractNumId="27" w15:restartNumberingAfterBreak="0">
+  <w:abstractNum w:abstractNumId="32" w15:restartNumberingAfterBreak="0">
     <w:nsid w:val="552242CC"/>
     <w:multiLevelType w:val="multilevel"/>
     <w:tmpl w:val="389C1AA4"/>
@@ -9388,7 +9066,93 @@
       </w:rPr>
     </w:lvl>
   </w:abstractNum>
-  <w:abstractNum w:abstractNumId="28" w15:restartNumberingAfterBreak="0">
+  <w:abstractNum w:abstractNumId="33" w15:restartNumberingAfterBreak="0">
+    <w:nsid w:val="59206E76"/>
+    <w:multiLevelType w:val="hybridMultilevel"/>
+    <w:tmpl w:val="FFFFFFFF"/>
+    <w:lvl w:ilvl="0" w:tplc="E19EF6A6">
+      <w:start w:val="1"/>
+      <w:numFmt w:val="decimal"/>
+      <w:lvlText w:val="%1."/>
+      <w:lvlJc w:val="left"/>
+      <w:pPr>
+        <w:ind w:left="720" w:hanging="360"/>
+      </w:pPr>
+    </w:lvl>
+    <w:lvl w:ilvl="1" w:tplc="F08242D6">
+      <w:start w:val="1"/>
+      <w:numFmt w:val="lowerLetter"/>
+      <w:lvlText w:val="%2."/>
+      <w:lvlJc w:val="left"/>
+      <w:pPr>
+        <w:ind w:left="1440" w:hanging="360"/>
+      </w:pPr>
+    </w:lvl>
+    <w:lvl w:ilvl="2" w:tplc="66FAEB44">
+      <w:start w:val="1"/>
+      <w:numFmt w:val="lowerRoman"/>
+      <w:lvlText w:val="%3."/>
+      <w:lvlJc w:val="right"/>
+      <w:pPr>
+        <w:ind w:left="2160" w:hanging="180"/>
+      </w:pPr>
+    </w:lvl>
+    <w:lvl w:ilvl="3" w:tplc="2EDE76F8">
+      <w:start w:val="1"/>
+      <w:numFmt w:val="decimal"/>
+      <w:lvlText w:val="%4."/>
+      <w:lvlJc w:val="left"/>
+      <w:pPr>
+        <w:ind w:left="2880" w:hanging="360"/>
+      </w:pPr>
+    </w:lvl>
+    <w:lvl w:ilvl="4" w:tplc="92764CA8">
+      <w:start w:val="1"/>
+      <w:numFmt w:val="lowerLetter"/>
+      <w:lvlText w:val="%5."/>
+      <w:lvlJc w:val="left"/>
+      <w:pPr>
+        <w:ind w:left="3600" w:hanging="360"/>
+      </w:pPr>
+    </w:lvl>
+    <w:lvl w:ilvl="5" w:tplc="6276B7EE">
+      <w:start w:val="1"/>
+      <w:numFmt w:val="lowerRoman"/>
+      <w:lvlText w:val="%6."/>
+      <w:lvlJc w:val="right"/>
+      <w:pPr>
+        <w:ind w:left="4320" w:hanging="180"/>
+      </w:pPr>
+    </w:lvl>
+    <w:lvl w:ilvl="6" w:tplc="B3EE659C">
+      <w:start w:val="1"/>
+      <w:numFmt w:val="decimal"/>
+      <w:lvlText w:val="%7."/>
+      <w:lvlJc w:val="left"/>
+      <w:pPr>
+        <w:ind w:left="5040" w:hanging="360"/>
+      </w:pPr>
+    </w:lvl>
+    <w:lvl w:ilvl="7" w:tplc="8E4C6E74">
+      <w:start w:val="1"/>
+      <w:numFmt w:val="lowerLetter"/>
+      <w:lvlText w:val="%8."/>
+      <w:lvlJc w:val="left"/>
+      <w:pPr>
+        <w:ind w:left="5760" w:hanging="360"/>
+      </w:pPr>
+    </w:lvl>
+    <w:lvl w:ilvl="8" w:tplc="EF6821F6">
+      <w:start w:val="1"/>
+      <w:numFmt w:val="lowerRoman"/>
+      <w:lvlText w:val="%9."/>
+      <w:lvlJc w:val="right"/>
+      <w:pPr>
+        <w:ind w:left="6480" w:hanging="180"/>
+      </w:pPr>
+    </w:lvl>
+  </w:abstractNum>
+  <w:abstractNum w:abstractNumId="34" w15:restartNumberingAfterBreak="0">
     <w:nsid w:val="65314E98"/>
     <w:multiLevelType w:val="hybridMultilevel"/>
     <w:tmpl w:val="2D72C480"/>
@@ -9501,7 +9265,7 @@
       </w:rPr>
     </w:lvl>
   </w:abstractNum>
-  <w:abstractNum w:abstractNumId="29" w15:restartNumberingAfterBreak="0">
+  <w:abstractNum w:abstractNumId="35" w15:restartNumberingAfterBreak="0">
     <w:nsid w:val="65E72D6B"/>
     <w:multiLevelType w:val="hybridMultilevel"/>
     <w:tmpl w:val="2114864C"/>
@@ -9614,7 +9378,7 @@
       </w:rPr>
     </w:lvl>
   </w:abstractNum>
-  <w:abstractNum w:abstractNumId="30" w15:restartNumberingAfterBreak="0">
+  <w:abstractNum w:abstractNumId="36" w15:restartNumberingAfterBreak="0">
     <w:nsid w:val="68B77EA8"/>
     <w:multiLevelType w:val="hybridMultilevel"/>
     <w:tmpl w:val="6946362E"/>
@@ -9727,7 +9491,7 @@
       </w:rPr>
     </w:lvl>
   </w:abstractNum>
-  <w:abstractNum w:abstractNumId="31" w15:restartNumberingAfterBreak="0">
+  <w:abstractNum w:abstractNumId="37" w15:restartNumberingAfterBreak="0">
     <w:nsid w:val="753A74E2"/>
     <w:multiLevelType w:val="multilevel"/>
     <w:tmpl w:val="389C1AA4"/>
@@ -9848,7 +9612,7 @@
       </w:rPr>
     </w:lvl>
   </w:abstractNum>
-  <w:abstractNum w:abstractNumId="32" w15:restartNumberingAfterBreak="0">
+  <w:abstractNum w:abstractNumId="38" w15:restartNumberingAfterBreak="0">
     <w:nsid w:val="76BE2FDD"/>
     <w:multiLevelType w:val="hybridMultilevel"/>
     <w:tmpl w:val="F9A495F8"/>
@@ -9961,7 +9725,7 @@
       </w:rPr>
     </w:lvl>
   </w:abstractNum>
-  <w:abstractNum w:abstractNumId="33" w15:restartNumberingAfterBreak="0">
+  <w:abstractNum w:abstractNumId="39" w15:restartNumberingAfterBreak="0">
     <w:nsid w:val="7AAD20B1"/>
     <w:multiLevelType w:val="hybridMultilevel"/>
     <w:tmpl w:val="B73C02C0"/>
@@ -10074,7 +9838,7 @@
       </w:rPr>
     </w:lvl>
   </w:abstractNum>
-  <w:abstractNum w:abstractNumId="34" w15:restartNumberingAfterBreak="0">
+  <w:abstractNum w:abstractNumId="40" w15:restartNumberingAfterBreak="0">
     <w:nsid w:val="7C8F53E6"/>
     <w:multiLevelType w:val="hybridMultilevel"/>
     <w:tmpl w:val="ACEA169C"/>
@@ -10187,7 +9951,7 @@
       </w:rPr>
     </w:lvl>
   </w:abstractNum>
-  <w:abstractNum w:abstractNumId="35" w15:restartNumberingAfterBreak="0">
+  <w:abstractNum w:abstractNumId="41" w15:restartNumberingAfterBreak="0">
     <w:nsid w:val="7D5F6ACD"/>
     <w:multiLevelType w:val="hybridMultilevel"/>
     <w:tmpl w:val="0F56C954"/>
@@ -10300,7 +10064,7 @@
       </w:rPr>
     </w:lvl>
   </w:abstractNum>
-  <w:abstractNum w:abstractNumId="36" w15:restartNumberingAfterBreak="0">
+  <w:abstractNum w:abstractNumId="42" w15:restartNumberingAfterBreak="0">
     <w:nsid w:val="7E0F4DC9"/>
     <w:multiLevelType w:val="hybridMultilevel"/>
     <w:tmpl w:val="A87875BC"/>
@@ -10414,115 +10178,133 @@
     </w:lvl>
   </w:abstractNum>
   <w:num w:numId="1">
+    <w:abstractNumId w:val="26"/>
+  </w:num>
+  <w:num w:numId="2">
+    <w:abstractNumId w:val="42"/>
+  </w:num>
+  <w:num w:numId="3">
+    <w:abstractNumId w:val="22"/>
+  </w:num>
+  <w:num w:numId="4">
+    <w:abstractNumId w:val="40"/>
+  </w:num>
+  <w:num w:numId="5">
+    <w:abstractNumId w:val="10"/>
+  </w:num>
+  <w:num w:numId="6">
     <w:abstractNumId w:val="21"/>
   </w:num>
-  <w:num w:numId="2">
+  <w:num w:numId="7">
+    <w:abstractNumId w:val="17"/>
+  </w:num>
+  <w:num w:numId="8">
+    <w:abstractNumId w:val="19"/>
+  </w:num>
+  <w:num w:numId="9">
+    <w:abstractNumId w:val="37"/>
+  </w:num>
+  <w:num w:numId="10">
+    <w:abstractNumId w:val="24"/>
+  </w:num>
+  <w:num w:numId="11">
+    <w:abstractNumId w:val="18"/>
+  </w:num>
+  <w:num w:numId="12">
+    <w:abstractNumId w:val="4"/>
+  </w:num>
+  <w:num w:numId="13">
+    <w:abstractNumId w:val="13"/>
+  </w:num>
+  <w:num w:numId="14">
+    <w:abstractNumId w:val="30"/>
+  </w:num>
+  <w:num w:numId="15">
+    <w:abstractNumId w:val="38"/>
+  </w:num>
+  <w:num w:numId="16">
+    <w:abstractNumId w:val="7"/>
+  </w:num>
+  <w:num w:numId="17">
+    <w:abstractNumId w:val="29"/>
+  </w:num>
+  <w:num w:numId="18">
+    <w:abstractNumId w:val="20"/>
+  </w:num>
+  <w:num w:numId="19">
+    <w:abstractNumId w:val="34"/>
+  </w:num>
+  <w:num w:numId="20">
+    <w:abstractNumId w:val="9"/>
+  </w:num>
+  <w:num w:numId="21">
     <w:abstractNumId w:val="36"/>
   </w:num>
-  <w:num w:numId="3">
-    <w:abstractNumId w:val="17"/>
+  <w:num w:numId="22">
+    <w:abstractNumId w:val="31"/>
   </w:num>
-  <w:num w:numId="4">
-    <w:abstractNumId w:val="34"/>
+  <w:num w:numId="23">
+    <w:abstractNumId w:val="11"/>
   </w:num>
-  <w:num w:numId="5">
+  <w:num w:numId="24">
+    <w:abstractNumId w:val="39"/>
+  </w:num>
+  <w:num w:numId="25">
+    <w:abstractNumId w:val="2"/>
+  </w:num>
+  <w:num w:numId="26">
+    <w:abstractNumId w:val="32"/>
+  </w:num>
+  <w:num w:numId="27">
+    <w:abstractNumId w:val="23"/>
+  </w:num>
+  <w:num w:numId="28">
+    <w:abstractNumId w:val="35"/>
+  </w:num>
+  <w:num w:numId="29">
+    <w:abstractNumId w:val="41"/>
+  </w:num>
+  <w:num w:numId="30">
+    <w:abstractNumId w:val="27"/>
+  </w:num>
+  <w:num w:numId="31">
+    <w:abstractNumId w:val="5"/>
+  </w:num>
+  <w:num w:numId="32">
+    <w:abstractNumId w:val="3"/>
+  </w:num>
+  <w:num w:numId="33">
     <w:abstractNumId w:val="8"/>
   </w:num>
-  <w:num w:numId="6">
+  <w:num w:numId="34">
+    <w:abstractNumId w:val="1"/>
+  </w:num>
+  <w:num w:numId="35">
+    <w:abstractNumId w:val="12"/>
+  </w:num>
+  <w:num w:numId="36">
+    <w:abstractNumId w:val="25"/>
+  </w:num>
+  <w:num w:numId="37">
+    <w:abstractNumId w:val="28"/>
+  </w:num>
+  <w:num w:numId="38">
+    <w:abstractNumId w:val="6"/>
+  </w:num>
+  <w:num w:numId="39">
     <w:abstractNumId w:val="16"/>
   </w:num>
-  <w:num w:numId="7">
-    <w:abstractNumId w:val="12"/>
+  <w:num w:numId="40">
+    <w:abstractNumId w:val="33"/>
   </w:num>
-  <w:num w:numId="8">
+  <w:num w:numId="41">
     <w:abstractNumId w:val="14"/>
   </w:num>
-  <w:num w:numId="9">
-    <w:abstractNumId w:val="31"/>
-  </w:num>
-  <w:num w:numId="10">
-    <w:abstractNumId w:val="19"/>
-  </w:num>
-  <w:num w:numId="11">
-    <w:abstractNumId w:val="13"/>
-  </w:num>
-  <w:num w:numId="12">
-    <w:abstractNumId w:val="3"/>
-  </w:num>
-  <w:num w:numId="13">
-    <w:abstractNumId w:val="11"/>
-  </w:num>
-  <w:num w:numId="14">
-    <w:abstractNumId w:val="25"/>
-  </w:num>
-  <w:num w:numId="15">
-    <w:abstractNumId w:val="32"/>
-  </w:num>
-  <w:num w:numId="16">
-    <w:abstractNumId w:val="5"/>
-  </w:num>
-  <w:num w:numId="17">
-    <w:abstractNumId w:val="24"/>
-  </w:num>
-  <w:num w:numId="18">
+  <w:num w:numId="42">
     <w:abstractNumId w:val="15"/>
   </w:num>
-  <w:num w:numId="19">
-    <w:abstractNumId w:val="28"/>
-  </w:num>
-  <w:num w:numId="20">
-    <w:abstractNumId w:val="7"/>
-  </w:num>
-  <w:num w:numId="21">
-    <w:abstractNumId w:val="30"/>
-  </w:num>
-  <w:num w:numId="22">
-    <w:abstractNumId w:val="26"/>
-  </w:num>
-  <w:num w:numId="23">
-    <w:abstractNumId w:val="9"/>
-  </w:num>
-  <w:num w:numId="24">
-    <w:abstractNumId w:val="33"/>
-  </w:num>
-  <w:num w:numId="25">
-    <w:abstractNumId w:val="1"/>
-  </w:num>
-  <w:num w:numId="26">
-    <w:abstractNumId w:val="27"/>
-  </w:num>
-  <w:num w:numId="27">
-    <w:abstractNumId w:val="18"/>
-  </w:num>
-  <w:num w:numId="28">
-    <w:abstractNumId w:val="29"/>
-  </w:num>
-  <w:num w:numId="29">
-    <w:abstractNumId w:val="35"/>
-  </w:num>
-  <w:num w:numId="30">
-    <w:abstractNumId w:val="22"/>
-  </w:num>
-  <w:num w:numId="31">
-    <w:abstractNumId w:val="4"/>
-  </w:num>
-  <w:num w:numId="32">
-    <w:abstractNumId w:val="2"/>
-  </w:num>
-  <w:num w:numId="33">
-    <w:abstractNumId w:val="6"/>
-  </w:num>
-  <w:num w:numId="34">
+  <w:num w:numId="43">
     <w:abstractNumId w:val="0"/>
-  </w:num>
-  <w:num w:numId="35">
-    <w:abstractNumId w:val="10"/>
-  </w:num>
-  <w:num w:numId="36">
-    <w:abstractNumId w:val="20"/>
-  </w:num>
-  <w:num w:numId="37">
-    <w:abstractNumId w:val="23"/>
   </w:num>
 </w:numbering>
 </file>
@@ -12141,126 +11923,15 @@
 </file>
 
 <file path=customXml/item1.xml><?xml version="1.0" encoding="utf-8"?>
-<ct:contentTypeSchema xmlns:ct="http://schemas.microsoft.com/office/2006/metadata/contentType" xmlns:ma="http://schemas.microsoft.com/office/2006/metadata/properties/metaAttributes" ct:_="" ma:_="" ma:contentTypeName="Documento" ma:contentTypeID="0x0101001B46C9D62736064CAEB9DF08F4FB17AE" ma:contentTypeVersion="0" ma:contentTypeDescription="Crear nuevo documento." ma:contentTypeScope="" ma:versionID="620b6df099641e9274154e9034ff0c99">
-  <xsd:schema xmlns:xsd="http://www.w3.org/2001/XMLSchema" xmlns:xs="http://www.w3.org/2001/XMLSchema" xmlns:p="http://schemas.microsoft.com/office/2006/metadata/properties" targetNamespace="http://schemas.microsoft.com/office/2006/metadata/properties" ma:root="true" ma:fieldsID="5b2b1fa7a59e354d7f595b7732424404">
-    <xsd:element name="properties">
-      <xsd:complexType>
-        <xsd:sequence>
-          <xsd:element name="documentManagement">
-            <xsd:complexType>
-              <xsd:all/>
-            </xsd:complexType>
-          </xsd:element>
-        </xsd:sequence>
-      </xsd:complexType>
-    </xsd:element>
-  </xsd:schema>
-  <xsd:schema xmlns="http://schemas.openxmlformats.org/package/2006/metadata/core-properties" xmlns:xsd="http://www.w3.org/2001/XMLSchema" xmlns:xsi="http://www.w3.org/2001/XMLSchema-instance" xmlns:dc="http://purl.org/dc/elements/1.1/" xmlns:dcterms="http://purl.org/dc/terms/" xmlns:odoc="http://schemas.microsoft.com/internal/obd" targetNamespace="http://schemas.openxmlformats.org/package/2006/metadata/core-properties" elementFormDefault="qualified" attributeFormDefault="unqualified" blockDefault="#all">
-    <xsd:import namespace="http://purl.org/dc/elements/1.1/" schemaLocation="http://dublincore.org/schemas/xmls/qdc/2003/04/02/dc.xsd"/>
-    <xsd:import namespace="http://purl.org/dc/terms/" schemaLocation="http://dublincore.org/schemas/xmls/qdc/2003/04/02/dcterms.xsd"/>
-    <xsd:element name="coreProperties" type="CT_coreProperties"/>
-    <xsd:complexType name="CT_coreProperties">
-      <xsd:all>
-        <xsd:element ref="dc:creator" minOccurs="0" maxOccurs="1"/>
-        <xsd:element ref="dcterms:created" minOccurs="0" maxOccurs="1"/>
-        <xsd:element ref="dc:identifier" minOccurs="0" maxOccurs="1"/>
-        <xsd:element name="contentType" minOccurs="0" maxOccurs="1" type="xsd:string" ma:index="0" ma:displayName="Tipo de contenido"/>
-        <xsd:element ref="dc:title" minOccurs="0" maxOccurs="1" ma:index="4" ma:displayName="Título"/>
-        <xsd:element ref="dc:subject" minOccurs="0" maxOccurs="1"/>
-        <xsd:element ref="dc:description" minOccurs="0" maxOccurs="1"/>
-        <xsd:element name="keywords" minOccurs="0" maxOccurs="1" type="xsd:string"/>
-        <xsd:element ref="dc:language" minOccurs="0" maxOccurs="1"/>
-        <xsd:element name="category" minOccurs="0" maxOccurs="1" type="xsd:string"/>
-        <xsd:element name="version" minOccurs="0" maxOccurs="1" type="xsd:string"/>
-        <xsd:element name="revision" minOccurs="0" maxOccurs="1" type="xsd:string">
-          <xsd:annotation>
-            <xsd:documentation>
-                        This value indicates the number of saves or revisions. The application is responsible for updating this value after each revision.
-                    </xsd:documentation>
-          </xsd:annotation>
-        </xsd:element>
-        <xsd:element name="lastModifiedBy" minOccurs="0" maxOccurs="1" type="xsd:string"/>
-        <xsd:element ref="dcterms:modified" minOccurs="0" maxOccurs="1"/>
-        <xsd:element name="contentStatus" minOccurs="0" maxOccurs="1" type="xsd:string"/>
-      </xsd:all>
-    </xsd:complexType>
-  </xsd:schema>
-  <xs:schema xmlns:pc="http://schemas.microsoft.com/office/infopath/2007/PartnerControls" xmlns:xs="http://www.w3.org/2001/XMLSchema" targetNamespace="http://schemas.microsoft.com/office/infopath/2007/PartnerControls" elementFormDefault="qualified" attributeFormDefault="unqualified">
-    <xs:element name="Person">
-      <xs:complexType>
-        <xs:sequence>
-          <xs:element ref="pc:DisplayName" minOccurs="0"/>
-          <xs:element ref="pc:AccountId" minOccurs="0"/>
-          <xs:element ref="pc:AccountType" minOccurs="0"/>
-        </xs:sequence>
-      </xs:complexType>
-    </xs:element>
-    <xs:element name="DisplayName" type="xs:string"/>
-    <xs:element name="AccountId" type="xs:string"/>
-    <xs:element name="AccountType" type="xs:string"/>
-    <xs:element name="BDCAssociatedEntity">
-      <xs:complexType>
-        <xs:sequence>
-          <xs:element ref="pc:BDCEntity" minOccurs="0" maxOccurs="unbounded"/>
-        </xs:sequence>
-        <xs:attribute ref="pc:EntityNamespace"/>
-        <xs:attribute ref="pc:EntityName"/>
-        <xs:attribute ref="pc:SystemInstanceName"/>
-        <xs:attribute ref="pc:AssociationName"/>
-      </xs:complexType>
-    </xs:element>
-    <xs:attribute name="EntityNamespace" type="xs:string"/>
-    <xs:attribute name="EntityName" type="xs:string"/>
-    <xs:attribute name="SystemInstanceName" type="xs:string"/>
-    <xs:attribute name="AssociationName" type="xs:string"/>
-    <xs:element name="BDCEntity">
-      <xs:complexType>
-        <xs:sequence>
-          <xs:element ref="pc:EntityDisplayName" minOccurs="0"/>
-          <xs:element ref="pc:EntityInstanceReference" minOccurs="0"/>
-          <xs:element ref="pc:EntityId1" minOccurs="0"/>
-          <xs:element ref="pc:EntityId2" minOccurs="0"/>
-          <xs:element ref="pc:EntityId3" minOccurs="0"/>
-          <xs:element ref="pc:EntityId4" minOccurs="0"/>
-          <xs:element ref="pc:EntityId5" minOccurs="0"/>
-        </xs:sequence>
-      </xs:complexType>
-    </xs:element>
-    <xs:element name="EntityDisplayName" type="xs:string"/>
-    <xs:element name="EntityInstanceReference" type="xs:string"/>
-    <xs:element name="EntityId1" type="xs:string"/>
-    <xs:element name="EntityId2" type="xs:string"/>
-    <xs:element name="EntityId3" type="xs:string"/>
-    <xs:element name="EntityId4" type="xs:string"/>
-    <xs:element name="EntityId5" type="xs:string"/>
-    <xs:element name="Terms">
-      <xs:complexType>
-        <xs:sequence>
-          <xs:element ref="pc:TermInfo" minOccurs="0" maxOccurs="unbounded"/>
-        </xs:sequence>
-      </xs:complexType>
-    </xs:element>
-    <xs:element name="TermInfo">
-      <xs:complexType>
-        <xs:sequence>
-          <xs:element ref="pc:TermName" minOccurs="0"/>
-          <xs:element ref="pc:TermId" minOccurs="0"/>
-        </xs:sequence>
-      </xs:complexType>
-    </xs:element>
-    <xs:element name="TermName" type="xs:string"/>
-    <xs:element name="TermId" type="xs:string"/>
-  </xs:schema>
-</ct:contentTypeSchema>
+<?mso-contentType ?>
+<FormTemplates xmlns="http://schemas.microsoft.com/sharepoint/v3/contenttype/forms">
+  <Display>DocumentLibraryForm</Display>
+  <Edit>DocumentLibraryForm</Edit>
+  <New>DocumentLibraryForm</New>
+</FormTemplates>
 </file>
 
 <file path=customXml/item2.xml><?xml version="1.0" encoding="utf-8"?>
-<p:properties xmlns:p="http://schemas.microsoft.com/office/2006/metadata/properties" xmlns:xsi="http://www.w3.org/2001/XMLSchema-instance" xmlns:pc="http://schemas.microsoft.com/office/infopath/2007/PartnerControls">
-  <documentManagement/>
-</p:properties>
-</file>
-
-<file path=customXml/item3.xml><?xml version="1.0" encoding="utf-8"?>
 <b:Sources xmlns:b="http://schemas.openxmlformats.org/officeDocument/2006/bibliography" xmlns="http://schemas.openxmlformats.org/officeDocument/2006/bibliography" SelectedStyle="\IEEE2006OfficeOnline.xsl" StyleName="IEEE" Version="2006">
   <b:Source>
     <b:Tag>Len22</b:Tag>
@@ -12406,16 +12077,13 @@
 </b:Sources>
 </file>
 
-<file path=customXml/item4.xml><?xml version="1.0" encoding="utf-8"?>
-<?mso-contentType ?>
-<FormTemplates xmlns="http://schemas.microsoft.com/sharepoint/v3/contenttype/forms">
-  <Display>DocumentLibraryForm</Display>
-  <Edit>DocumentLibraryForm</Edit>
-  <New>DocumentLibraryForm</New>
-</FormTemplates>
+<file path=customXml/item3.xml><?xml version="1.0" encoding="utf-8"?>
+<p:properties xmlns:p="http://schemas.microsoft.com/office/2006/metadata/properties" xmlns:xsi="http://www.w3.org/2001/XMLSchema-instance" xmlns:pc="http://schemas.microsoft.com/office/infopath/2007/PartnerControls">
+  <documentManagement/>
+</p:properties>
 </file>
 
-<file path=customXml/item5.xml><?xml version="1.0" encoding="utf-8"?>
+<file path=customXml/item4.xml><?xml version="1.0" encoding="utf-8"?>
 <ct:contentTypeSchema xmlns:ct="http://schemas.microsoft.com/office/2006/metadata/contentType" xmlns:ma="http://schemas.microsoft.com/office/2006/metadata/properties/metaAttributes" ct:_="" ma:_="" ma:contentTypeName="Documento" ma:contentTypeID="0x0101001B46C9D62736064CAEB9DF08F4FB17AE" ma:contentTypeVersion="0" ma:contentTypeDescription="Crear nuevo documento." ma:contentTypeScope="" ma:versionID="620b6df099641e9274154e9034ff0c99">
   <xsd:schema xmlns:xsd="http://www.w3.org/2001/XMLSchema" xmlns:xs="http://www.w3.org/2001/XMLSchema" xmlns:p="http://schemas.microsoft.com/office/2006/metadata/properties" targetNamespace="http://schemas.microsoft.com/office/2006/metadata/properties" ma:root="true" ma:fieldsID="5b2b1fa7a59e354d7f595b7732424404">
     <xsd:element name="properties">
@@ -12529,168 +12197,38 @@
 </ct:contentTypeSchema>
 </file>
 
-<file path=customXml/item6.xml><?xml version="1.0" encoding="utf-8"?>
-<p:properties xmlns:p="http://schemas.microsoft.com/office/2006/metadata/properties" xmlns:xsi="http://www.w3.org/2001/XMLSchema-instance" xmlns:pc="http://schemas.microsoft.com/office/infopath/2007/PartnerControls">
-  <documentManagement/>
-</p:properties>
+<file path=customXml/itemProps1.xml><?xml version="1.0" encoding="utf-8"?>
+<ds:datastoreItem xmlns:ds="http://schemas.openxmlformats.org/officeDocument/2006/customXml" ds:itemID="{38CE3BC0-98AB-4B52-A735-C0D0A6F4F5D9}">
+  <ds:schemaRefs>
+    <ds:schemaRef ds:uri="http://schemas.microsoft.com/sharepoint/v3/contenttype/forms"/>
+  </ds:schemaRefs>
+</ds:datastoreItem>
 </file>
 
-<file path=customXml/item7.xml><?xml version="1.0" encoding="utf-8"?>
-<b:Sources xmlns:b="http://schemas.openxmlformats.org/officeDocument/2006/bibliography" xmlns="http://schemas.openxmlformats.org/officeDocument/2006/bibliography" SelectedStyle="\IEEE2006OfficeOnline.xsl" StyleName="IEEE" Version="2006">
-  <b:Source>
-    <b:Tag>Len22</b:Tag>
-    <b:SourceType>ElectronicSource</b:SourceType>
-    <b:Guid>{DC33BBC9-60AF-45E7-90B4-5388C3F55B45}</b:Guid>
-    <b:Title>DOCUMENTO DE DEFINICIÓN DEL PROYECTO INTEGRADOR 2022-10</b:Title>
-    <b:Year>2022</b:Year>
-    <b:City>Floridablanca</b:City>
-    <b:Publisher>UPB</b:Publisher>
-    <b:Author>
-      <b:Author>
-        <b:NameList>
-          <b:Person>
-            <b:Last>Gil</b:Last>
-            <b:First>Lenin</b:First>
-            <b:Middle>Javier Serrano</b:Middle>
-          </b:Person>
-        </b:NameList>
-      </b:Author>
-    </b:Author>
-    <b:RefOrder>1</b:RefOrder>
-  </b:Source>
-  <b:Source>
-    <b:Tag>Mon13</b:Tag>
-    <b:SourceType>InternetSite</b:SourceType>
-    <b:Guid>{5AF4B23E-9FC1-495B-A0F7-B608BA24BD3F}</b:Guid>
-    <b:Author>
-      <b:Author>
-        <b:NameList>
-          <b:Person>
-            <b:Last>Montoya Agudelo</b:Last>
-            <b:Middle>Alveiro</b:Middle>
-            <b:First> César</b:First>
-          </b:Person>
-          <b:Person>
-            <b:Last>Boyero Saavedra</b:Last>
-            <b:Middle>Ramiro</b:Middle>
-            <b:First>Martin</b:First>
-          </b:Person>
-        </b:NameList>
-      </b:Author>
-    </b:Author>
-    <b:Title>El CRM como herramienta para el servicio al cliente en la organización</b:Title>
-    <b:Year>2013</b:Year>
-    <b:ProductionCompany>Dialnet</b:ProductionCompany>
-    <b:YearAccessed>2022</b:YearAccessed>
-    <b:MonthAccessed>01</b:MonthAccessed>
-    <b:DayAccessed>25</b:DayAccessed>
-    <b:URL>https://dialnet.unirioja.es/servlet/articulo?codigo=5234042</b:URL>
-    <b:RefOrder>2</b:RefOrder>
-  </b:Source>
-  <b:Source>
-    <b:Tag>Chi04</b:Tag>
-    <b:SourceType>DocumentFromInternetSite</b:SourceType>
-    <b:Guid>{6AB2E62E-3054-4B4C-AAD2-95BA15DEC2F5}</b:Guid>
-    <b:Author>
-      <b:Author>
-        <b:NameList>
-          <b:Person>
-            <b:Last>Chiesa</b:Last>
-            <b:First>Florencia</b:First>
-          </b:Person>
-        </b:NameList>
-      </b:Author>
-    </b:Author>
-    <b:Title>METODOLOGÍA PARA SELECCIÓN DE SISTEMAS ERP</b:Title>
-    <b:Year>2004</b:Year>
-    <b:YearAccessed>2022</b:YearAccessed>
-    <b:MonthAccessed>01</b:MonthAccessed>
-    <b:DayAccessed>25</b:DayAccessed>
-    <b:URL>http://www.ucla.edu.ve/dac/departamentos/informatica-II/metodologia-para-seleccion-de-sistemas-erp.PDF</b:URL>
-    <b:RefOrder>3</b:RefOrder>
-  </b:Source>
-  <b:Source>
-    <b:Tag>res21</b:Tag>
-    <b:SourceType>InternetSite</b:SourceType>
-    <b:Guid>{0B07F835-0ADD-4DB3-BA99-D79EBEFEFD07}</b:Guid>
-    <b:Title>What is REST</b:Title>
-    <b:Year>2021</b:Year>
-    <b:Month>10</b:Month>
-    <b:Day>19</b:Day>
-    <b:YearAccessed>2022</b:YearAccessed>
-    <b:MonthAccessed>01</b:MonthAccessed>
-    <b:DayAccessed>25</b:DayAccessed>
-    <b:URL>https://restfulapi.net/</b:URL>
-    <b:Author>
-      <b:Author>
-        <b:Corporate>restulapi.net maintainers</b:Corporate>
-      </b:Author>
-    </b:Author>
-    <b:ProductionCompany>restfulapi.net</b:ProductionCompany>
-    <b:RefOrder>4</b:RefOrder>
-  </b:Source>
-  <b:Source>
-    <b:Tag>Uni22</b:Tag>
-    <b:SourceType>InternetSite</b:SourceType>
-    <b:Guid>{3B1B9F7C-02A6-418C-A4E3-A9E4270547F4}</b:Guid>
-    <b:Author>
-      <b:Author>
-        <b:Corporate>University of Toronto</b:Corporate>
-      </b:Author>
-    </b:Author>
-    <b:Title>What Is a Full Stack Developer &amp; What Do They Do?</b:Title>
-    <b:ProductionCompany>University of Toronto</b:ProductionCompany>
-    <b:YearAccessed>2022</b:YearAccessed>
-    <b:MonthAccessed>01</b:MonthAccessed>
-    <b:DayAccessed>25</b:DayAccessed>
-    <b:URL>https://bootcamp.learn.utoronto.ca/blog/what-is-a-full-stack-developer/#:~:text=What%20is%20a%20Full%20Stack%20Engineer%3F,can%20see%20and%20interact%20with.</b:URL>
-    <b:RefOrder>5</b:RefOrder>
-  </b:Source>
-  <b:Source>
-    <b:Tag>Cis22</b:Tag>
-    <b:SourceType>DocumentFromInternetSite</b:SourceType>
-    <b:Guid>{9D8A98ED-72C7-4CE4-B8F0-3B739410AAA8}</b:Guid>
-    <b:Title>Dual Stack Network</b:Title>
-    <b:YearAccessed>2022</b:YearAccessed>
-    <b:MonthAccessed>01</b:MonthAccessed>
-    <b:DayAccessed>25</b:DayAccessed>
-    <b:URL>https://www.cisco.com/c/dam/en_us/solutions/industries/docs/gov/IPV6at_a_glance_c45-625859.pdf</b:URL>
-    <b:Author>
-      <b:Author>
-        <b:Corporate>Cisco</b:Corporate>
-      </b:Author>
-    </b:Author>
-    <b:RefOrder>6</b:RefOrder>
-  </b:Source>
-  <b:Source>
-    <b:Tag>SCR22</b:Tag>
-    <b:SourceType>DocumentFromInternetSite</b:SourceType>
-    <b:Guid>{0CFB7BAB-2124-42A6-B818-0DEFF6D9E541}</b:Guid>
-    <b:Author>
-      <b:Author>
-        <b:Corporate>SCRUM.ORG</b:Corporate>
-      </b:Author>
-    </b:Author>
-    <b:Title>scrum</b:Title>
-    <b:YearAccessed>2022</b:YearAccessed>
-    <b:MonthAccessed>01</b:MonthAccessed>
-    <b:DayAccessed>25</b:DayAccessed>
-    <b:URL>https://www.scrum.org/resources/what-is-scrum</b:URL>
-    <b:RefOrder>7</b:RefOrder>
-  </b:Source>
-</b:Sources>
+<file path=customXml/itemProps2.xml><?xml version="1.0" encoding="utf-8"?>
+<ds:datastoreItem xmlns:ds="http://schemas.openxmlformats.org/officeDocument/2006/customXml" ds:itemID="{D0F7EE9F-CBCE-461F-ACEA-B8761C51D365}">
+  <ds:schemaRefs>
+    <ds:schemaRef ds:uri="http://schemas.openxmlformats.org/officeDocument/2006/bibliography"/>
+  </ds:schemaRefs>
+</ds:datastoreItem>
 </file>
 
-<file path=customXml/item8.xml><?xml version="1.0" encoding="utf-8"?>
-<?mso-contentType ?>
-<FormTemplates xmlns="http://schemas.microsoft.com/sharepoint/v3/contenttype/forms">
-  <Display>DocumentLibraryForm</Display>
-  <Edit>DocumentLibraryForm</Edit>
-  <New>DocumentLibraryForm</New>
-</FormTemplates>
+<file path=customXml/itemProps3.xml><?xml version="1.0" encoding="utf-8"?>
+<ds:datastoreItem xmlns:ds="http://schemas.openxmlformats.org/officeDocument/2006/customXml" ds:itemID="{DC123E81-B4DE-45C2-9825-584A1EEE6B47}">
+  <ds:schemaRefs>
+    <ds:schemaRef ds:uri="http://schemas.microsoft.com/office/infopath/2007/PartnerControls"/>
+    <ds:schemaRef ds:uri="http://schemas.microsoft.com/office/2006/metadata/properties"/>
+    <ds:schemaRef ds:uri="http://www.w3.org/XML/1998/namespace"/>
+    <ds:schemaRef ds:uri="http://purl.org/dc/elements/1.1/"/>
+    <ds:schemaRef ds:uri="http://purl.org/dc/terms/"/>
+    <ds:schemaRef ds:uri="http://schemas.microsoft.com/office/2006/documentManagement/types"/>
+    <ds:schemaRef ds:uri="http://schemas.openxmlformats.org/package/2006/metadata/core-properties"/>
+    <ds:schemaRef ds:uri="http://purl.org/dc/dcmitype/"/>
+  </ds:schemaRefs>
+</ds:datastoreItem>
 </file>
 
-<file path=customXml/itemProps1.xml><?xml version="1.0" encoding="utf-8"?>
+<file path=customXml/itemProps4.xml><?xml version="1.0" encoding="utf-8"?>
 <ds:datastoreItem xmlns:ds="http://schemas.openxmlformats.org/officeDocument/2006/customXml" ds:itemID="{8C9B0C6A-0835-4033-92B0-29576075C755}">
   <ds:schemaRefs>
     <ds:schemaRef ds:uri="http://schemas.microsoft.com/office/2006/metadata/contentType"/>
@@ -12704,82 +12242,4 @@
     <ds:schemaRef ds:uri="http://schemas.microsoft.com/office/infopath/2007/PartnerControls"/>
   </ds:schemaRefs>
 </ds:datastoreItem>
-</file>
-
-<file path=customXml/itemProps2.xml><?xml version="1.0" encoding="utf-8"?>
-<ds:datastoreItem xmlns:ds="http://schemas.openxmlformats.org/officeDocument/2006/customXml" ds:itemID="{DC123E81-B4DE-45C2-9825-584A1EEE6B47}">
-  <ds:schemaRefs>
-    <ds:schemaRef ds:uri="http://purl.org/dc/dcmitype/"/>
-    <ds:schemaRef ds:uri="http://schemas.microsoft.com/office/2006/metadata/properties"/>
-    <ds:schemaRef ds:uri="http://www.w3.org/XML/1998/namespace"/>
-    <ds:schemaRef ds:uri="http://purl.org/dc/terms/"/>
-    <ds:schemaRef ds:uri="http://schemas.microsoft.com/office/2006/documentManagement/types"/>
-    <ds:schemaRef ds:uri="http://purl.org/dc/elements/1.1/"/>
-    <ds:schemaRef ds:uri="http://schemas.microsoft.com/office/infopath/2007/PartnerControls"/>
-    <ds:schemaRef ds:uri="http://schemas.openxmlformats.org/package/2006/metadata/core-properties"/>
-  </ds:schemaRefs>
-</ds:datastoreItem>
-</file>
-
-<file path=customXml/itemProps3.xml><?xml version="1.0" encoding="utf-8"?>
-<ds:datastoreItem xmlns:ds="http://schemas.openxmlformats.org/officeDocument/2006/customXml" ds:itemID="{D0F7EE9F-CBCE-461F-ACEA-B8761C51D365}">
-  <ds:schemaRefs>
-    <ds:schemaRef ds:uri="http://schemas.openxmlformats.org/officeDocument/2006/bibliography"/>
-  </ds:schemaRefs>
-</ds:datastoreItem>
-</file>
-
-<file path=customXml/itemProps4.xml><?xml version="1.0" encoding="utf-8"?>
-<ds:datastoreItem xmlns:ds="http://schemas.openxmlformats.org/officeDocument/2006/customXml" ds:itemID="{38CE3BC0-98AB-4B52-A735-C0D0A6F4F5D9}">
-  <ds:schemaRefs>
-    <ds:schemaRef ds:uri="http://schemas.microsoft.com/sharepoint/v3/contenttype/forms"/>
-  </ds:schemaRefs>
-</ds:datastoreItem>
-</file>
-
-<file path=customXml/itemProps5.xml><?xml version="1.0" encoding="utf-8"?>
-<ds:datastoreItem xmlns:ds="http://schemas.openxmlformats.org/officeDocument/2006/customXml" ds:itemID="{8C9B0C6A-0835-4033-92B0-29576075C755}">
-  <ds:schemaRefs>
-    <ds:schemaRef ds:uri="http://schemas.microsoft.com/office/2006/metadata/contentType"/>
-    <ds:schemaRef ds:uri="http://schemas.microsoft.com/office/2006/metadata/properties/metaAttributes"/>
-    <ds:schemaRef ds:uri="http://www.w3.org/2001/XMLSchema"/>
-    <ds:schemaRef ds:uri="http://schemas.microsoft.com/office/2006/metadata/properties"/>
-    <ds:schemaRef ds:uri="http://schemas.openxmlformats.org/package/2006/metadata/core-properties"/>
-    <ds:schemaRef ds:uri="http://purl.org/dc/elements/1.1/"/>
-    <ds:schemaRef ds:uri="http://purl.org/dc/terms/"/>
-    <ds:schemaRef ds:uri="http://schemas.microsoft.com/internal/obd"/>
-    <ds:schemaRef ds:uri="http://schemas.microsoft.com/office/infopath/2007/PartnerControls"/>
-  </ds:schemaRefs>
-</ds:datastoreItem>
-</file>
-
-<file path=customXml/itemProps6.xml><?xml version="1.0" encoding="utf-8"?>
-<ds:datastoreItem xmlns:ds="http://schemas.openxmlformats.org/officeDocument/2006/customXml" ds:itemID="{DC123E81-B4DE-45C2-9825-584A1EEE6B47}">
-  <ds:schemaRefs>
-    <ds:schemaRef ds:uri="http://schemas.microsoft.com/office/2006/documentManagement/types"/>
-    <ds:schemaRef ds:uri="http://purl.org/dc/terms/"/>
-    <ds:schemaRef ds:uri="http://purl.org/dc/dcmitype/"/>
-    <ds:schemaRef ds:uri="http://www.w3.org/XML/1998/namespace"/>
-    <ds:schemaRef ds:uri="http://purl.org/dc/elements/1.1/"/>
-    <ds:schemaRef ds:uri="http://schemas.microsoft.com/office/infopath/2007/PartnerControls"/>
-    <ds:schemaRef ds:uri="http://schemas.openxmlformats.org/package/2006/metadata/core-properties"/>
-    <ds:schemaRef ds:uri="http://schemas.microsoft.com/office/2006/metadata/properties"/>
-  </ds:schemaRefs>
-</ds:datastoreItem>
-</file>
-
-<file path=customXml/itemProps7.xml><?xml version="1.0" encoding="utf-8"?>
-<ds:datastoreItem xmlns:ds="http://schemas.openxmlformats.org/officeDocument/2006/customXml" ds:itemID="{D0F7EE9F-CBCE-461F-ACEA-B8761C51D365}">
-  <ds:schemaRefs>
-    <ds:schemaRef ds:uri="http://schemas.openxmlformats.org/officeDocument/2006/bibliography"/>
-  </ds:schemaRefs>
-</ds:datastoreItem>
-</file>
-
-<file path=customXml/itemProps8.xml><?xml version="1.0" encoding="utf-8"?>
-<ds:datastoreItem xmlns:ds="http://schemas.openxmlformats.org/officeDocument/2006/customXml" ds:itemID="{38CE3BC0-98AB-4B52-A735-C0D0A6F4F5D9}">
-  <ds:schemaRefs>
-    <ds:schemaRef ds:uri="http://schemas.microsoft.com/sharepoint/v3/contenttype/forms"/>
-  </ds:schemaRefs>
-</ds:datastoreItem>
 </file>
</xml_diff>